<commit_message>
Updated the Class Doc with comments
Picard, Review the updated document for necessary changes and updates.
</commit_message>
<xml_diff>
--- a/Documentation/Diagrams_Picard/Doc for Class.D.docx
+++ b/Documentation/Diagrams_Picard/Doc for Class.D.docx
@@ -1,10 +1,10 @@
 
 <file path=word/document.xml><?xml version="1.0" encoding="utf-8"?>
-<w:document xmlns:wpc="http://schemas.microsoft.com/office/word/2010/wordprocessingCanvas" xmlns:cx="http://schemas.microsoft.com/office/drawing/2014/chartex" xmlns:cx1="http://schemas.microsoft.com/office/drawing/2015/9/8/chartex" xmlns:cx2="http://schemas.microsoft.com/office/drawing/2015/10/21/chartex" xmlns:cx3="http://schemas.microsoft.com/office/drawing/2016/5/9/chartex" xmlns:cx4="http://schemas.microsoft.com/office/drawing/2016/5/10/chartex" xmlns:cx5="http://schemas.microsoft.com/office/drawing/2016/5/11/chartex" xmlns:cx6="http://schemas.microsoft.com/office/drawing/2016/5/12/chartex" xmlns:cx7="http://schemas.microsoft.com/office/drawing/2016/5/13/chartex" xmlns:cx8="http://schemas.microsoft.com/office/drawing/2016/5/14/chartex" xmlns:mc="http://schemas.openxmlformats.org/markup-compatibility/2006" xmlns:aink="http://schemas.microsoft.com/office/drawing/2016/ink" xmlns:am3d="http://schemas.microsoft.com/office/drawing/2017/model3d" xmlns:o="urn:schemas-microsoft-com:office:office" xmlns:r="http://schemas.openxmlformats.org/officeDocument/2006/relationships" xmlns:m="http://schemas.openxmlformats.org/officeDocument/2006/math" xmlns:v="urn:schemas-microsoft-com:vml" xmlns:wp14="http://schemas.microsoft.com/office/word/2010/wordprocessingDrawing" xmlns:wp="http://schemas.openxmlformats.org/drawingml/2006/wordprocessingDrawing" xmlns:w10="urn:schemas-microsoft-com:office:word" xmlns:w="http://schemas.openxmlformats.org/wordprocessingml/2006/main" xmlns:w14="http://schemas.microsoft.com/office/word/2010/wordml" xmlns:w15="http://schemas.microsoft.com/office/word/2012/wordml" xmlns:w16cex="http://schemas.microsoft.com/office/word/2018/wordml/cex" xmlns:w16cid="http://schemas.microsoft.com/office/word/2016/wordml/cid" xmlns:w16="http://schemas.microsoft.com/office/word/2018/wordml" xmlns:w16se="http://schemas.microsoft.com/office/word/2015/wordml/symex" xmlns:wpg="http://schemas.microsoft.com/office/word/2010/wordprocessingGroup" xmlns:wpi="http://schemas.microsoft.com/office/word/2010/wordprocessingInk" xmlns:wne="http://schemas.microsoft.com/office/word/2006/wordml" xmlns:wps="http://schemas.microsoft.com/office/word/2010/wordprocessingShape" mc:Ignorable="w14 w15 w16se w16cid w16 w16cex wp14">
+<w:document xmlns:wpc="http://schemas.microsoft.com/office/word/2010/wordprocessingCanvas" xmlns:cx="http://schemas.microsoft.com/office/drawing/2014/chartex" xmlns:cx1="http://schemas.microsoft.com/office/drawing/2015/9/8/chartex" xmlns:cx2="http://schemas.microsoft.com/office/drawing/2015/10/21/chartex" xmlns:cx3="http://schemas.microsoft.com/office/drawing/2016/5/9/chartex" xmlns:cx4="http://schemas.microsoft.com/office/drawing/2016/5/10/chartex" xmlns:cx5="http://schemas.microsoft.com/office/drawing/2016/5/11/chartex" xmlns:cx6="http://schemas.microsoft.com/office/drawing/2016/5/12/chartex" xmlns:cx7="http://schemas.microsoft.com/office/drawing/2016/5/13/chartex" xmlns:cx8="http://schemas.microsoft.com/office/drawing/2016/5/14/chartex" xmlns:mc="http://schemas.openxmlformats.org/markup-compatibility/2006" xmlns:aink="http://schemas.microsoft.com/office/drawing/2016/ink" xmlns:am3d="http://schemas.microsoft.com/office/drawing/2017/model3d" xmlns:o="urn:schemas-microsoft-com:office:office" xmlns:r="http://schemas.openxmlformats.org/officeDocument/2006/relationships" xmlns:m="http://schemas.openxmlformats.org/officeDocument/2006/math" xmlns:v="urn:schemas-microsoft-com:vml" xmlns:wp14="http://schemas.microsoft.com/office/word/2010/wordprocessingDrawing" xmlns:wp="http://schemas.openxmlformats.org/drawingml/2006/wordprocessingDrawing" xmlns:w10="urn:schemas-microsoft-com:office:word" xmlns:w="http://schemas.openxmlformats.org/wordprocessingml/2006/main" xmlns:w14="http://schemas.microsoft.com/office/word/2010/wordml" xmlns:w15="http://schemas.microsoft.com/office/word/2012/wordml" xmlns:w16cid="http://schemas.microsoft.com/office/word/2016/wordml/cid" xmlns:w16se="http://schemas.microsoft.com/office/word/2015/wordml/symex" xmlns:wpg="http://schemas.microsoft.com/office/word/2010/wordprocessingGroup" xmlns:wpi="http://schemas.microsoft.com/office/word/2010/wordprocessingInk" xmlns:wne="http://schemas.microsoft.com/office/word/2006/wordml" xmlns:wps="http://schemas.microsoft.com/office/word/2010/wordprocessingShape" mc:Ignorable="w14 w15 w16se w16cid wp14">
   <w:body>
     <w:p>
       <w:pPr>
-        <w:pStyle w:val="a3"/>
+        <w:pStyle w:val="ListParagraph"/>
         <w:numPr>
           <w:ilvl w:val="0"/>
           <w:numId w:val="1"/>
@@ -28,7 +28,7 @@
     </w:p>
     <w:p>
       <w:pPr>
-        <w:pStyle w:val="a3"/>
+        <w:pStyle w:val="ListParagraph"/>
         <w:numPr>
           <w:ilvl w:val="0"/>
           <w:numId w:val="1"/>
@@ -52,7 +52,7 @@
     </w:p>
     <w:p>
       <w:pPr>
-        <w:pStyle w:val="a3"/>
+        <w:pStyle w:val="ListParagraph"/>
         <w:numPr>
           <w:ilvl w:val="0"/>
           <w:numId w:val="1"/>
@@ -76,7 +76,7 @@
     </w:p>
     <w:p>
       <w:pPr>
-        <w:pStyle w:val="a3"/>
+        <w:pStyle w:val="ListParagraph"/>
         <w:numPr>
           <w:ilvl w:val="0"/>
           <w:numId w:val="1"/>
@@ -100,7 +100,7 @@
     </w:p>
     <w:p>
       <w:pPr>
-        <w:pStyle w:val="a3"/>
+        <w:pStyle w:val="ListParagraph"/>
         <w:numPr>
           <w:ilvl w:val="0"/>
           <w:numId w:val="1"/>
@@ -124,7 +124,7 @@
     </w:p>
     <w:p>
       <w:pPr>
-        <w:pStyle w:val="a3"/>
+        <w:pStyle w:val="ListParagraph"/>
         <w:numPr>
           <w:ilvl w:val="0"/>
           <w:numId w:val="1"/>
@@ -148,7 +148,7 @@
     </w:p>
     <w:p>
       <w:pPr>
-        <w:pStyle w:val="a3"/>
+        <w:pStyle w:val="ListParagraph"/>
         <w:numPr>
           <w:ilvl w:val="0"/>
           <w:numId w:val="1"/>
@@ -172,7 +172,7 @@
     </w:p>
     <w:p>
       <w:pPr>
-        <w:pStyle w:val="a3"/>
+        <w:pStyle w:val="ListParagraph"/>
         <w:numPr>
           <w:ilvl w:val="0"/>
           <w:numId w:val="1"/>
@@ -232,7 +232,31 @@
           <w:szCs w:val="24"/>
         </w:rPr>
         <w:tab/>
-        <w:t>The player class is the Super class of User and AI (Artificial Intelligence) classes. Both User and AI have common attributes and methods so, the parent class named as Player is created having inheritance (generalization) relationship with them. The Player class it created because there will be many player objects will be created in the game play. Each player will have its unique attributes and methods.</w:t>
+        <w:t xml:space="preserve">The player class is the Super class of User and AI (Artificial Intelligence) classes. Both User and AI have common attributes and methods so, the parent class named as Player is created having inheritance (generalization) relationship with them. </w:t>
+      </w:r>
+      <w:commentRangeStart w:id="0"/>
+      <w:commentRangeStart w:id="1"/>
+      <w:r>
+        <w:rPr>
+          <w:rFonts w:ascii="Book Antiqua" w:hAnsi="Book Antiqua"/>
+          <w:sz w:val="24"/>
+          <w:szCs w:val="24"/>
+        </w:rPr>
+        <w:t>The Player class it created because there will be many player objects will be created in the game play. Each player will have its unique attributes and methods.</w:t>
+      </w:r>
+      <w:commentRangeEnd w:id="0"/>
+      <w:r>
+        <w:rPr>
+          <w:rStyle w:val="CommentReference"/>
+        </w:rPr>
+        <w:commentReference w:id="0"/>
+      </w:r>
+      <w:commentRangeEnd w:id="1"/>
+      <w:r>
+        <w:rPr>
+          <w:rStyle w:val="CommentReference"/>
+        </w:rPr>
+        <w:commentReference w:id="1"/>
       </w:r>
     </w:p>
     <w:p>
@@ -314,7 +338,55 @@
           <w:szCs w:val="24"/>
         </w:rPr>
         <w:tab/>
-        <w:t>The AI (Artificial Intelligence) class is also the Sub class of the AI class. It inherits the attributes and methods from the Player class. The object of this class will be created when the game of any user will be start. An opponent class object will be created against the User class. This class is created because each user will play against the AI opponent in the game. There are certain levels in the game and different levels have different AI class objects to play against the User class object as an opponent. The difficulty levels of the AI class objects are different for different levels.</w:t>
+        <w:t xml:space="preserve">The AI (Artificial Intelligence) class is also the Sub class of the </w:t>
+      </w:r>
+      <w:r>
+        <w:rPr>
+          <w:rFonts w:ascii="Book Antiqua" w:hAnsi="Book Antiqua"/>
+          <w:sz w:val="24"/>
+          <w:szCs w:val="24"/>
+        </w:rPr>
+        <w:t>Player</w:t>
+      </w:r>
+      <w:r>
+        <w:rPr>
+          <w:rFonts w:ascii="Book Antiqua" w:hAnsi="Book Antiqua"/>
+          <w:sz w:val="24"/>
+          <w:szCs w:val="24"/>
+        </w:rPr>
+        <w:t xml:space="preserve"> class. It inherits the attributes and methods from the Player class. The object of this class will be created when the user </w:t>
+      </w:r>
+      <w:r>
+        <w:rPr>
+          <w:rFonts w:ascii="Book Antiqua" w:hAnsi="Book Antiqua"/>
+          <w:sz w:val="24"/>
+          <w:szCs w:val="24"/>
+        </w:rPr>
+        <w:t>starts the game</w:t>
+      </w:r>
+      <w:r>
+        <w:rPr>
+          <w:rFonts w:ascii="Book Antiqua" w:hAnsi="Book Antiqua"/>
+          <w:sz w:val="24"/>
+          <w:szCs w:val="24"/>
+        </w:rPr>
+        <w:t xml:space="preserve">. An opponent </w:t>
+      </w:r>
+      <w:r>
+        <w:rPr>
+          <w:rFonts w:ascii="Book Antiqua" w:hAnsi="Book Antiqua"/>
+          <w:sz w:val="24"/>
+          <w:szCs w:val="24"/>
+        </w:rPr>
+        <w:t xml:space="preserve">Player </w:t>
+      </w:r>
+      <w:r>
+        <w:rPr>
+          <w:rFonts w:ascii="Book Antiqua" w:hAnsi="Book Antiqua"/>
+          <w:sz w:val="24"/>
+          <w:szCs w:val="24"/>
+        </w:rPr>
+        <w:t>class object will be created against the User class. This class is created because each user will play against the AI opponent in the game. There are certain levels in the game and different levels have different AI class objects to play against the User class object as an opponent. The difficulty levels of the AI class objects are different for different levels.</w:t>
       </w:r>
     </w:p>
     <w:p>
@@ -356,7 +428,39 @@
         </w:rPr>
         <w:lastRenderedPageBreak/>
         <w:tab/>
-        <w:t xml:space="preserve"> Field class is created to provide the platform for User and AI to play against each other.  This class is represent gives the interface where both User and AI play. The field sides of both User and AI are separate to each other. Each level of the game play has different fields.</w:t>
+        <w:t xml:space="preserve"> Field class is created to provide the platform for User and AI to play against each other.  This class </w:t>
+      </w:r>
+      <w:r>
+        <w:rPr>
+          <w:rFonts w:ascii="Book Antiqua" w:hAnsi="Book Antiqua"/>
+          <w:sz w:val="24"/>
+          <w:szCs w:val="24"/>
+        </w:rPr>
+        <w:t>represents</w:t>
+      </w:r>
+      <w:r>
+        <w:rPr>
+          <w:rFonts w:ascii="Book Antiqua" w:hAnsi="Book Antiqua"/>
+          <w:sz w:val="24"/>
+          <w:szCs w:val="24"/>
+        </w:rPr>
+        <w:t xml:space="preserve"> the interface where both User and AI play. The field sides of both User and AI are separate to each other. </w:t>
+      </w:r>
+      <w:commentRangeStart w:id="2"/>
+      <w:r>
+        <w:rPr>
+          <w:rFonts w:ascii="Book Antiqua" w:hAnsi="Book Antiqua"/>
+          <w:sz w:val="24"/>
+          <w:szCs w:val="24"/>
+        </w:rPr>
+        <w:t>Each level of the game play has different fields.</w:t>
+      </w:r>
+      <w:commentRangeEnd w:id="2"/>
+      <w:r>
+        <w:rPr>
+          <w:rStyle w:val="CommentReference"/>
+        </w:rPr>
+        <w:commentReference w:id="2"/>
       </w:r>
     </w:p>
     <w:p>
@@ -397,7 +501,87 @@
           <w:szCs w:val="24"/>
         </w:rPr>
         <w:tab/>
-        <w:t xml:space="preserve"> The Deck class contains the collection of the cards. The object of deck is created in start of the game. The cards are distributed one by one to the User object and AI object on each turn. The Deck object is dependent on the collection of the card objects so, the strong relation of composition is consisted between Card and Deck classes.</w:t>
+        <w:t xml:space="preserve"> The Deck class contains </w:t>
+      </w:r>
+      <w:r>
+        <w:rPr>
+          <w:rFonts w:ascii="Book Antiqua" w:hAnsi="Book Antiqua"/>
+          <w:sz w:val="24"/>
+          <w:szCs w:val="24"/>
+        </w:rPr>
+        <w:t>a</w:t>
+      </w:r>
+      <w:r>
+        <w:rPr>
+          <w:rFonts w:ascii="Book Antiqua" w:hAnsi="Book Antiqua"/>
+          <w:sz w:val="24"/>
+          <w:szCs w:val="24"/>
+        </w:rPr>
+        <w:t xml:space="preserve"> collection of card</w:t>
+      </w:r>
+      <w:r>
+        <w:rPr>
+          <w:rFonts w:ascii="Book Antiqua" w:hAnsi="Book Antiqua"/>
+          <w:sz w:val="24"/>
+          <w:szCs w:val="24"/>
+        </w:rPr>
+        <w:t xml:space="preserve"> class objects</w:t>
+      </w:r>
+      <w:r>
+        <w:rPr>
+          <w:rFonts w:ascii="Book Antiqua" w:hAnsi="Book Antiqua"/>
+          <w:sz w:val="24"/>
+          <w:szCs w:val="24"/>
+        </w:rPr>
+        <w:t xml:space="preserve">. The </w:t>
+      </w:r>
+      <w:r>
+        <w:rPr>
+          <w:rFonts w:ascii="Book Antiqua" w:hAnsi="Book Antiqua"/>
+          <w:sz w:val="24"/>
+          <w:szCs w:val="24"/>
+        </w:rPr>
+        <w:t>deck object</w:t>
+      </w:r>
+      <w:r>
+        <w:rPr>
+          <w:rFonts w:ascii="Book Antiqua" w:hAnsi="Book Antiqua"/>
+          <w:sz w:val="24"/>
+          <w:szCs w:val="24"/>
+        </w:rPr>
+        <w:t xml:space="preserve"> is created </w:t>
+      </w:r>
+      <w:r>
+        <w:rPr>
+          <w:rFonts w:ascii="Book Antiqua" w:hAnsi="Book Antiqua"/>
+          <w:sz w:val="24"/>
+          <w:szCs w:val="24"/>
+        </w:rPr>
+        <w:t>at the</w:t>
+      </w:r>
+      <w:r>
+        <w:rPr>
+          <w:rFonts w:ascii="Book Antiqua" w:hAnsi="Book Antiqua"/>
+          <w:sz w:val="24"/>
+          <w:szCs w:val="24"/>
+        </w:rPr>
+        <w:t xml:space="preserve"> start of the game. The cards are distributed one by one to the User object and AI object on each turn</w:t>
+      </w:r>
+      <w:r>
+        <w:rPr>
+          <w:rFonts w:ascii="Book Antiqua" w:hAnsi="Book Antiqua"/>
+          <w:sz w:val="24"/>
+          <w:szCs w:val="24"/>
+        </w:rPr>
+        <w:t xml:space="preserve"> within the gameplay interface</w:t>
+      </w:r>
+      <w:r>
+        <w:rPr>
+          <w:rFonts w:ascii="Book Antiqua" w:hAnsi="Book Antiqua"/>
+          <w:sz w:val="24"/>
+          <w:szCs w:val="24"/>
+        </w:rPr>
+        <w:t>. The Deck object is dependent on the collection of the card objects so, the strong relation of composition is consisted between Card and Deck classes.</w:t>
       </w:r>
     </w:p>
     <w:p>
@@ -438,8 +622,23 @@
           <w:szCs w:val="24"/>
         </w:rPr>
         <w:tab/>
+      </w:r>
+      <w:commentRangeStart w:id="3"/>
+      <w:r>
+        <w:rPr>
+          <w:rFonts w:ascii="Book Antiqua" w:hAnsi="Book Antiqua"/>
+          <w:sz w:val="24"/>
+          <w:szCs w:val="24"/>
+        </w:rPr>
         <w:t xml:space="preserve">This class object is created during the game play. These cards are used during the game and activated on the field which is ready to attack the opponents. The object of this class is destroyed when the turn of card is end after attacking the opponent. </w:t>
       </w:r>
+      <w:commentRangeEnd w:id="3"/>
+      <w:r>
+        <w:rPr>
+          <w:rStyle w:val="CommentReference"/>
+        </w:rPr>
+        <w:commentReference w:id="3"/>
+      </w:r>
     </w:p>
     <w:p>
       <w:pPr>
@@ -479,7 +678,54 @@
           <w:szCs w:val="24"/>
         </w:rPr>
         <w:tab/>
-        <w:t>The class object describe the turn of the player as User object turn to play card or AI object turn to play card. This class is inherited with the Deck and Field classes. It also associates with the Active Cards class. When the player object (User object or AI object) gets the turn, it allows playing, drawing and viewing cards.</w:t>
+      </w:r>
+      <w:commentRangeStart w:id="4"/>
+      <w:r>
+        <w:rPr>
+          <w:rFonts w:ascii="Book Antiqua" w:hAnsi="Book Antiqua"/>
+          <w:sz w:val="24"/>
+          <w:szCs w:val="24"/>
+        </w:rPr>
+        <w:t>The class object describe</w:t>
+      </w:r>
+      <w:r>
+        <w:rPr>
+          <w:rFonts w:ascii="Book Antiqua" w:hAnsi="Book Antiqua"/>
+          <w:sz w:val="24"/>
+          <w:szCs w:val="24"/>
+        </w:rPr>
+        <w:t>s</w:t>
+      </w:r>
+      <w:r>
+        <w:rPr>
+          <w:rFonts w:ascii="Book Antiqua" w:hAnsi="Book Antiqua"/>
+          <w:sz w:val="24"/>
+          <w:szCs w:val="24"/>
+        </w:rPr>
+        <w:t xml:space="preserve"> the turn of the player as User object turn to play card or AI object turn to play card. </w:t>
+      </w:r>
+      <w:commentRangeEnd w:id="4"/>
+      <w:r>
+        <w:rPr>
+          <w:rStyle w:val="CommentReference"/>
+        </w:rPr>
+        <w:commentReference w:id="4"/>
+      </w:r>
+      <w:commentRangeStart w:id="5"/>
+      <w:r>
+        <w:rPr>
+          <w:rFonts w:ascii="Book Antiqua" w:hAnsi="Book Antiqua"/>
+          <w:sz w:val="24"/>
+          <w:szCs w:val="24"/>
+        </w:rPr>
+        <w:t>This class is inherited with the Deck and Field classes. It also associates with the Active Cards class. When the player object (User object or AI object) gets the turn, it allows playing, drawing and viewing cards.</w:t>
+      </w:r>
+      <w:commentRangeEnd w:id="5"/>
+      <w:r>
+        <w:rPr>
+          <w:rStyle w:val="CommentReference"/>
+        </w:rPr>
+        <w:commentReference w:id="5"/>
       </w:r>
     </w:p>
     <w:p>
@@ -532,7 +778,23 @@
           <w:szCs w:val="24"/>
         </w:rPr>
         <w:tab/>
-        <w:t xml:space="preserve">This class is created as each card has its specific attribute to attack the opponent and defend itself. The object of Card class is created when a new Player object starts the game. The objects of cards are created and given to the Player to get Hand and attack the opponent. This class has a strong relation of composition with the Deck, Active Cards and Hand classes. If the card object is destroyed the objects of Deck, Active Cards and Hand will also be destroyed. </w:t>
+        <w:t xml:space="preserve">This class is created as each card has its specific attribute to attack the opponent and defend itself. The object of Card class is created when a new Player object starts the game. The objects of cards are created and given to the Player to get Hand and attack the opponent. This class has a strong relation of composition with the Deck, Active Cards and Hand classes. </w:t>
+      </w:r>
+      <w:commentRangeStart w:id="6"/>
+      <w:r>
+        <w:rPr>
+          <w:rFonts w:ascii="Book Antiqua" w:hAnsi="Book Antiqua"/>
+          <w:sz w:val="24"/>
+          <w:szCs w:val="24"/>
+        </w:rPr>
+        <w:t xml:space="preserve">If the card object is destroyed the objects of Deck, Active Cards and Hand will also be destroyed. </w:t>
+      </w:r>
+      <w:commentRangeEnd w:id="6"/>
+      <w:r>
+        <w:rPr>
+          <w:rStyle w:val="CommentReference"/>
+        </w:rPr>
+        <w:commentReference w:id="6"/>
       </w:r>
     </w:p>
     <w:p>
@@ -585,7 +847,7 @@
     </w:p>
     <w:p>
       <w:pPr>
-        <w:pStyle w:val="a3"/>
+        <w:pStyle w:val="ListParagraph"/>
         <w:numPr>
           <w:ilvl w:val="0"/>
           <w:numId w:val="2"/>
@@ -619,7 +881,7 @@
     </w:p>
     <w:p>
       <w:pPr>
-        <w:pStyle w:val="a3"/>
+        <w:pStyle w:val="ListParagraph"/>
         <w:numPr>
           <w:ilvl w:val="1"/>
           <w:numId w:val="2"/>
@@ -653,7 +915,7 @@
     </w:p>
     <w:p>
       <w:pPr>
-        <w:pStyle w:val="a3"/>
+        <w:pStyle w:val="ListParagraph"/>
         <w:numPr>
           <w:ilvl w:val="1"/>
           <w:numId w:val="2"/>
@@ -687,7 +949,7 @@
     </w:p>
     <w:p>
       <w:pPr>
-        <w:pStyle w:val="a3"/>
+        <w:pStyle w:val="ListParagraph"/>
         <w:numPr>
           <w:ilvl w:val="0"/>
           <w:numId w:val="2"/>
@@ -723,7 +985,7 @@
     </w:p>
     <w:p>
       <w:pPr>
-        <w:pStyle w:val="a3"/>
+        <w:pStyle w:val="ListParagraph"/>
         <w:numPr>
           <w:ilvl w:val="1"/>
           <w:numId w:val="2"/>
@@ -757,7 +1019,7 @@
     </w:p>
     <w:p>
       <w:pPr>
-        <w:pStyle w:val="a3"/>
+        <w:pStyle w:val="ListParagraph"/>
         <w:numPr>
           <w:ilvl w:val="1"/>
           <w:numId w:val="2"/>
@@ -791,7 +1053,7 @@
     </w:p>
     <w:p>
       <w:pPr>
-        <w:pStyle w:val="a3"/>
+        <w:pStyle w:val="ListParagraph"/>
         <w:numPr>
           <w:ilvl w:val="0"/>
           <w:numId w:val="2"/>
@@ -835,7 +1097,7 @@
     </w:p>
     <w:p>
       <w:pPr>
-        <w:pStyle w:val="a3"/>
+        <w:pStyle w:val="ListParagraph"/>
         <w:numPr>
           <w:ilvl w:val="1"/>
           <w:numId w:val="2"/>
@@ -869,7 +1131,7 @@
     </w:p>
     <w:p>
       <w:pPr>
-        <w:pStyle w:val="a3"/>
+        <w:pStyle w:val="ListParagraph"/>
         <w:numPr>
           <w:ilvl w:val="1"/>
           <w:numId w:val="2"/>
@@ -905,7 +1167,7 @@
     </w:p>
     <w:p>
       <w:pPr>
-        <w:pStyle w:val="a3"/>
+        <w:pStyle w:val="ListParagraph"/>
         <w:numPr>
           <w:ilvl w:val="0"/>
           <w:numId w:val="2"/>
@@ -949,7 +1211,7 @@
     </w:p>
     <w:p>
       <w:pPr>
-        <w:pStyle w:val="a3"/>
+        <w:pStyle w:val="ListParagraph"/>
         <w:numPr>
           <w:ilvl w:val="0"/>
           <w:numId w:val="2"/>
@@ -985,7 +1247,7 @@
     </w:p>
     <w:p>
       <w:pPr>
-        <w:pStyle w:val="a3"/>
+        <w:pStyle w:val="ListParagraph"/>
         <w:numPr>
           <w:ilvl w:val="1"/>
           <w:numId w:val="2"/>
@@ -1135,7 +1397,7 @@
       <w:pPr>
         <w:spacing w:line="360" w:lineRule="auto"/>
         <w:rPr>
-          <w:rFonts w:ascii="Book Antiqua" w:hAnsi="Book Antiqua" w:hint="eastAsia"/>
+          <w:rFonts w:ascii="Book Antiqua" w:hAnsi="Book Antiqua"/>
           <w:b/>
           <w:bCs/>
           <w:sz w:val="24"/>
@@ -1248,7 +1510,7 @@
     </w:p>
     <w:p>
       <w:pPr>
-        <w:pStyle w:val="a3"/>
+        <w:pStyle w:val="ListParagraph"/>
         <w:numPr>
           <w:ilvl w:val="0"/>
           <w:numId w:val="3"/>
@@ -1302,7 +1564,7 @@
     </w:p>
     <w:p>
       <w:pPr>
-        <w:pStyle w:val="a3"/>
+        <w:pStyle w:val="ListParagraph"/>
         <w:numPr>
           <w:ilvl w:val="0"/>
           <w:numId w:val="3"/>
@@ -1346,7 +1608,7 @@
     </w:p>
     <w:p>
       <w:pPr>
-        <w:pStyle w:val="a3"/>
+        <w:pStyle w:val="ListParagraph"/>
         <w:numPr>
           <w:ilvl w:val="0"/>
           <w:numId w:val="3"/>
@@ -1401,6 +1663,7 @@
         </w:rPr>
         <w:t xml:space="preserve"> </w:t>
       </w:r>
+      <w:commentRangeStart w:id="7"/>
       <w:r>
         <w:rPr>
           <w:rFonts w:ascii="Book Antiqua" w:hAnsi="Book Antiqua"/>
@@ -1419,10 +1682,19 @@
         </w:rPr>
         <w:t xml:space="preserve"> </w:t>
       </w:r>
-    </w:p>
-    <w:p>
-      <w:pPr>
-        <w:pStyle w:val="a3"/>
+      <w:commentRangeEnd w:id="7"/>
+      <w:r>
+        <w:rPr>
+          <w:rStyle w:val="CommentReference"/>
+          <w:kern w:val="2"/>
+          <w:lang w:eastAsia="ko-KR"/>
+        </w:rPr>
+        <w:commentReference w:id="7"/>
+      </w:r>
+    </w:p>
+    <w:p>
+      <w:pPr>
+        <w:pStyle w:val="ListParagraph"/>
         <w:numPr>
           <w:ilvl w:val="0"/>
           <w:numId w:val="3"/>
@@ -1447,6 +1719,7 @@
         </w:rPr>
         <w:t xml:space="preserve">HP: </w:t>
       </w:r>
+      <w:commentRangeStart w:id="8"/>
       <w:r>
         <w:rPr>
           <w:rFonts w:ascii="Book Antiqua" w:hAnsi="Book Antiqua"/>
@@ -1463,10 +1736,19 @@
         </w:rPr>
         <w:t>s attribute has the integer (int) datatype. It specifies the highest points of the player.</w:t>
       </w:r>
-    </w:p>
-    <w:p>
-      <w:pPr>
-        <w:pStyle w:val="a3"/>
+      <w:commentRangeEnd w:id="8"/>
+      <w:r>
+        <w:rPr>
+          <w:rStyle w:val="CommentReference"/>
+          <w:kern w:val="2"/>
+          <w:lang w:eastAsia="ko-KR"/>
+        </w:rPr>
+        <w:commentReference w:id="8"/>
+      </w:r>
+    </w:p>
+    <w:p>
+      <w:pPr>
+        <w:pStyle w:val="ListParagraph"/>
         <w:numPr>
           <w:ilvl w:val="0"/>
           <w:numId w:val="3"/>
@@ -1491,6 +1773,7 @@
         </w:rPr>
         <w:t xml:space="preserve">Mana: </w:t>
       </w:r>
+      <w:commentRangeStart w:id="9"/>
       <w:r>
         <w:rPr>
           <w:rFonts w:ascii="Book Antiqua" w:hAnsi="Book Antiqua"/>
@@ -1507,6 +1790,15 @@
         </w:rPr>
         <w:t>s attribute has the integer (int) datatype. It specifies the role play of the player.</w:t>
       </w:r>
+      <w:commentRangeEnd w:id="9"/>
+      <w:r>
+        <w:rPr>
+          <w:rStyle w:val="CommentReference"/>
+          <w:kern w:val="2"/>
+          <w:lang w:eastAsia="ko-KR"/>
+        </w:rPr>
+        <w:commentReference w:id="9"/>
+      </w:r>
     </w:p>
     <w:p>
       <w:pPr>
@@ -1532,7 +1824,7 @@
     </w:p>
     <w:p>
       <w:pPr>
-        <w:pStyle w:val="a3"/>
+        <w:pStyle w:val="ListParagraph"/>
         <w:numPr>
           <w:ilvl w:val="0"/>
           <w:numId w:val="4"/>
@@ -1575,12 +1867,28 @@
           <w:sz w:val="24"/>
           <w:szCs w:val="24"/>
         </w:rPr>
-        <w:t xml:space="preserve">This method will be called by the Player class when its object is created. It passes the parameter of integer as ID. </w:t>
-      </w:r>
-    </w:p>
-    <w:p>
-      <w:pPr>
-        <w:pStyle w:val="a3"/>
+        <w:t xml:space="preserve">This method will be called by the Player class when its object is created. It passes the parameter of </w:t>
+      </w:r>
+      <w:r>
+        <w:rPr>
+          <w:rFonts w:ascii="Book Antiqua" w:hAnsi="Book Antiqua"/>
+          <w:sz w:val="24"/>
+          <w:szCs w:val="24"/>
+        </w:rPr>
+        <w:t>ID as integer</w:t>
+      </w:r>
+      <w:r>
+        <w:rPr>
+          <w:rFonts w:ascii="Book Antiqua" w:hAnsi="Book Antiqua"/>
+          <w:sz w:val="24"/>
+          <w:szCs w:val="24"/>
+        </w:rPr>
+        <w:t xml:space="preserve">. </w:t>
+      </w:r>
+    </w:p>
+    <w:p>
+      <w:pPr>
+        <w:pStyle w:val="ListParagraph"/>
         <w:numPr>
           <w:ilvl w:val="0"/>
           <w:numId w:val="4"/>
@@ -1617,6 +1925,7 @@
         </w:rPr>
         <w:t xml:space="preserve">: </w:t>
       </w:r>
+      <w:commentRangeStart w:id="10"/>
       <w:r>
         <w:rPr>
           <w:rFonts w:ascii="Book Antiqua" w:hAnsi="Book Antiqua"/>
@@ -1631,7 +1940,34 @@
           <w:sz w:val="24"/>
           <w:szCs w:val="24"/>
         </w:rPr>
-        <w:t>method will be called when a player starts the game and using this method he can select the deck. It passes the parameter of Deck object.</w:t>
+        <w:t xml:space="preserve">method will be called when a player starts the game and using this </w:t>
+      </w:r>
+      <w:proofErr w:type="gramStart"/>
+      <w:r>
+        <w:rPr>
+          <w:rFonts w:ascii="Book Antiqua" w:hAnsi="Book Antiqua"/>
+          <w:sz w:val="24"/>
+          <w:szCs w:val="24"/>
+        </w:rPr>
+        <w:t>method</w:t>
+      </w:r>
+      <w:proofErr w:type="gramEnd"/>
+      <w:r>
+        <w:rPr>
+          <w:rFonts w:ascii="Book Antiqua" w:hAnsi="Book Antiqua"/>
+          <w:sz w:val="24"/>
+          <w:szCs w:val="24"/>
+        </w:rPr>
+        <w:t xml:space="preserve"> he can select the deck. It passes the parameter of Deck object.</w:t>
+      </w:r>
+      <w:commentRangeEnd w:id="10"/>
+      <w:r>
+        <w:rPr>
+          <w:rStyle w:val="CommentReference"/>
+          <w:kern w:val="2"/>
+          <w:lang w:eastAsia="ko-KR"/>
+        </w:rPr>
+        <w:commentReference w:id="10"/>
       </w:r>
     </w:p>
     <w:p>
@@ -1715,7 +2051,7 @@
     </w:p>
     <w:p>
       <w:pPr>
-        <w:pStyle w:val="a3"/>
+        <w:pStyle w:val="ListParagraph"/>
         <w:numPr>
           <w:ilvl w:val="0"/>
           <w:numId w:val="3"/>
@@ -1769,7 +2105,7 @@
     </w:p>
     <w:p>
       <w:pPr>
-        <w:pStyle w:val="a3"/>
+        <w:pStyle w:val="ListParagraph"/>
         <w:numPr>
           <w:ilvl w:val="0"/>
           <w:numId w:val="3"/>
@@ -1813,7 +2149,7 @@
     </w:p>
     <w:p>
       <w:pPr>
-        <w:pStyle w:val="a3"/>
+        <w:pStyle w:val="ListParagraph"/>
         <w:numPr>
           <w:ilvl w:val="0"/>
           <w:numId w:val="3"/>
@@ -1912,7 +2248,7 @@
     </w:p>
     <w:p>
       <w:pPr>
-        <w:pStyle w:val="a3"/>
+        <w:pStyle w:val="ListParagraph"/>
         <w:numPr>
           <w:ilvl w:val="0"/>
           <w:numId w:val="4"/>
@@ -1960,7 +2296,7 @@
     </w:p>
     <w:p>
       <w:pPr>
-        <w:pStyle w:val="a3"/>
+        <w:pStyle w:val="ListParagraph"/>
         <w:numPr>
           <w:ilvl w:val="0"/>
           <w:numId w:val="4"/>
@@ -2095,7 +2431,7 @@
     </w:p>
     <w:p>
       <w:pPr>
-        <w:pStyle w:val="a3"/>
+        <w:pStyle w:val="ListParagraph"/>
         <w:numPr>
           <w:ilvl w:val="0"/>
           <w:numId w:val="3"/>
@@ -2139,7 +2475,7 @@
     </w:p>
     <w:p>
       <w:pPr>
-        <w:pStyle w:val="a3"/>
+        <w:pStyle w:val="ListParagraph"/>
         <w:numPr>
           <w:ilvl w:val="0"/>
           <w:numId w:val="3"/>
@@ -2183,7 +2519,7 @@
     </w:p>
     <w:p>
       <w:pPr>
-        <w:pStyle w:val="a3"/>
+        <w:pStyle w:val="ListParagraph"/>
         <w:numPr>
           <w:ilvl w:val="0"/>
           <w:numId w:val="3"/>
@@ -2281,7 +2617,7 @@
     </w:p>
     <w:p>
       <w:pPr>
-        <w:pStyle w:val="a3"/>
+        <w:pStyle w:val="ListParagraph"/>
         <w:numPr>
           <w:ilvl w:val="0"/>
           <w:numId w:val="4"/>
@@ -2329,7 +2665,7 @@
     </w:p>
     <w:p>
       <w:pPr>
-        <w:pStyle w:val="a3"/>
+        <w:pStyle w:val="ListParagraph"/>
         <w:numPr>
           <w:ilvl w:val="0"/>
           <w:numId w:val="4"/>
@@ -2380,7 +2716,25 @@
           <w:sz w:val="24"/>
           <w:szCs w:val="24"/>
         </w:rPr>
-        <w:t>method will be called when the AI object gets the turn and using this method he can select the deck. It passes the parameter of integer.</w:t>
+        <w:t xml:space="preserve">method will be called when the AI object gets the turn and using this </w:t>
+      </w:r>
+      <w:proofErr w:type="gramStart"/>
+      <w:r>
+        <w:rPr>
+          <w:rFonts w:ascii="Book Antiqua" w:hAnsi="Book Antiqua"/>
+          <w:sz w:val="24"/>
+          <w:szCs w:val="24"/>
+        </w:rPr>
+        <w:t>method</w:t>
+      </w:r>
+      <w:proofErr w:type="gramEnd"/>
+      <w:r>
+        <w:rPr>
+          <w:rFonts w:ascii="Book Antiqua" w:hAnsi="Book Antiqua"/>
+          <w:sz w:val="24"/>
+          <w:szCs w:val="24"/>
+        </w:rPr>
+        <w:t xml:space="preserve"> he can select the deck. It passes the parameter of integer.</w:t>
       </w:r>
     </w:p>
     <w:p>
@@ -2464,7 +2818,7 @@
     </w:p>
     <w:p>
       <w:pPr>
-        <w:pStyle w:val="a3"/>
+        <w:pStyle w:val="ListParagraph"/>
         <w:numPr>
           <w:ilvl w:val="0"/>
           <w:numId w:val="3"/>
@@ -2508,7 +2862,7 @@
     </w:p>
     <w:p>
       <w:pPr>
-        <w:pStyle w:val="a3"/>
+        <w:pStyle w:val="ListParagraph"/>
         <w:numPr>
           <w:ilvl w:val="0"/>
           <w:numId w:val="3"/>
@@ -2581,7 +2935,7 @@
     </w:p>
     <w:p>
       <w:pPr>
-        <w:pStyle w:val="a3"/>
+        <w:pStyle w:val="ListParagraph"/>
         <w:numPr>
           <w:ilvl w:val="0"/>
           <w:numId w:val="3"/>
@@ -2695,7 +3049,7 @@
     </w:p>
     <w:p>
       <w:pPr>
-        <w:pStyle w:val="a3"/>
+        <w:pStyle w:val="ListParagraph"/>
         <w:numPr>
           <w:ilvl w:val="0"/>
           <w:numId w:val="4"/>
@@ -2743,7 +3097,7 @@
     </w:p>
     <w:p>
       <w:pPr>
-        <w:pStyle w:val="a3"/>
+        <w:pStyle w:val="ListParagraph"/>
         <w:numPr>
           <w:ilvl w:val="0"/>
           <w:numId w:val="4"/>
@@ -2813,6 +3167,7 @@
           <w:szCs w:val="24"/>
         </w:rPr>
       </w:pPr>
+      <w:commentRangeStart w:id="11"/>
       <w:r>
         <w:rPr>
           <w:rFonts w:ascii="Book Antiqua" w:hAnsi="Book Antiqua"/>
@@ -2845,6 +3200,13 @@
         </w:rPr>
         <w:t>:</w:t>
       </w:r>
+      <w:commentRangeEnd w:id="11"/>
+      <w:r>
+        <w:rPr>
+          <w:rStyle w:val="CommentReference"/>
+        </w:rPr>
+        <w:commentReference w:id="11"/>
+      </w:r>
     </w:p>
     <w:p>
       <w:pPr>
@@ -2870,7 +3232,7 @@
     </w:p>
     <w:p>
       <w:pPr>
-        <w:pStyle w:val="a3"/>
+        <w:pStyle w:val="ListParagraph"/>
         <w:numPr>
           <w:ilvl w:val="0"/>
           <w:numId w:val="3"/>
@@ -2914,7 +3276,7 @@
     </w:p>
     <w:p>
       <w:pPr>
-        <w:pStyle w:val="a3"/>
+        <w:pStyle w:val="ListParagraph"/>
         <w:numPr>
           <w:ilvl w:val="0"/>
           <w:numId w:val="3"/>
@@ -2958,7 +3320,7 @@
     </w:p>
     <w:p>
       <w:pPr>
-        <w:pStyle w:val="a3"/>
+        <w:pStyle w:val="ListParagraph"/>
         <w:numPr>
           <w:ilvl w:val="0"/>
           <w:numId w:val="3"/>
@@ -3024,7 +3386,7 @@
     </w:p>
     <w:p>
       <w:pPr>
-        <w:pStyle w:val="a3"/>
+        <w:pStyle w:val="ListParagraph"/>
         <w:numPr>
           <w:ilvl w:val="0"/>
           <w:numId w:val="3"/>
@@ -3059,6 +3421,7 @@
         </w:rPr>
         <w:t xml:space="preserve">: </w:t>
       </w:r>
+      <w:commentRangeStart w:id="12"/>
       <w:r>
         <w:rPr>
           <w:rFonts w:ascii="Book Antiqua" w:hAnsi="Book Antiqua"/>
@@ -3091,6 +3454,15 @@
         </w:rPr>
         <w:t>It is an object of the card class uses by the deck class.</w:t>
       </w:r>
+      <w:commentRangeEnd w:id="12"/>
+      <w:r>
+        <w:rPr>
+          <w:rStyle w:val="CommentReference"/>
+          <w:kern w:val="2"/>
+          <w:lang w:eastAsia="ko-KR"/>
+        </w:rPr>
+        <w:commentReference w:id="12"/>
+      </w:r>
     </w:p>
     <w:p>
       <w:pPr>
@@ -3128,7 +3500,7 @@
     </w:p>
     <w:p>
       <w:pPr>
-        <w:pStyle w:val="a3"/>
+        <w:pStyle w:val="ListParagraph"/>
         <w:numPr>
           <w:ilvl w:val="0"/>
           <w:numId w:val="4"/>
@@ -3176,7 +3548,7 @@
     </w:p>
     <w:p>
       <w:pPr>
-        <w:pStyle w:val="a3"/>
+        <w:pStyle w:val="ListParagraph"/>
         <w:numPr>
           <w:ilvl w:val="0"/>
           <w:numId w:val="4"/>
@@ -3224,7 +3596,7 @@
     </w:p>
     <w:p>
       <w:pPr>
-        <w:pStyle w:val="a3"/>
+        <w:pStyle w:val="ListParagraph"/>
         <w:numPr>
           <w:ilvl w:val="0"/>
           <w:numId w:val="4"/>
@@ -3351,7 +3723,7 @@
     </w:p>
     <w:p>
       <w:pPr>
-        <w:pStyle w:val="a3"/>
+        <w:pStyle w:val="ListParagraph"/>
         <w:numPr>
           <w:ilvl w:val="0"/>
           <w:numId w:val="3"/>
@@ -3376,6 +3748,7 @@
         </w:rPr>
         <w:t xml:space="preserve">Active: </w:t>
       </w:r>
+      <w:commentRangeStart w:id="13"/>
       <w:r>
         <w:rPr>
           <w:rFonts w:ascii="Book Antiqua" w:hAnsi="Book Antiqua"/>
@@ -3392,10 +3765,19 @@
         </w:rPr>
         <w:t>is attribute has the map (int, card) datatype. It specifies that the card is active or not.</w:t>
       </w:r>
-    </w:p>
-    <w:p>
-      <w:pPr>
-        <w:pStyle w:val="a3"/>
+      <w:commentRangeEnd w:id="13"/>
+      <w:r>
+        <w:rPr>
+          <w:rStyle w:val="CommentReference"/>
+          <w:kern w:val="2"/>
+          <w:lang w:eastAsia="ko-KR"/>
+        </w:rPr>
+        <w:commentReference w:id="13"/>
+      </w:r>
+    </w:p>
+    <w:p>
+      <w:pPr>
+        <w:pStyle w:val="ListParagraph"/>
         <w:numPr>
           <w:ilvl w:val="0"/>
           <w:numId w:val="3"/>
@@ -3471,7 +3853,7 @@
     </w:p>
     <w:p>
       <w:pPr>
-        <w:pStyle w:val="a3"/>
+        <w:pStyle w:val="ListParagraph"/>
         <w:numPr>
           <w:ilvl w:val="0"/>
           <w:numId w:val="3"/>
@@ -3516,6 +3898,7 @@
         </w:rPr>
         <w:t xml:space="preserve"> </w:t>
       </w:r>
+      <w:commentRangeStart w:id="14"/>
       <w:r>
         <w:rPr>
           <w:rFonts w:ascii="Book Antiqua" w:hAnsi="Book Antiqua"/>
@@ -3534,6 +3917,15 @@
         </w:rPr>
         <w:t xml:space="preserve"> </w:t>
       </w:r>
+      <w:commentRangeEnd w:id="14"/>
+      <w:r>
+        <w:rPr>
+          <w:rStyle w:val="CommentReference"/>
+          <w:kern w:val="2"/>
+          <w:lang w:eastAsia="ko-KR"/>
+        </w:rPr>
+        <w:commentReference w:id="14"/>
+      </w:r>
     </w:p>
     <w:p>
       <w:pPr>
@@ -3559,7 +3951,7 @@
     </w:p>
     <w:p>
       <w:pPr>
-        <w:pStyle w:val="a3"/>
+        <w:pStyle w:val="ListParagraph"/>
         <w:numPr>
           <w:ilvl w:val="0"/>
           <w:numId w:val="4"/>
@@ -3625,7 +4017,7 @@
     </w:p>
     <w:p>
       <w:pPr>
-        <w:pStyle w:val="a3"/>
+        <w:pStyle w:val="ListParagraph"/>
         <w:numPr>
           <w:ilvl w:val="0"/>
           <w:numId w:val="4"/>
@@ -3662,6 +4054,7 @@
         </w:rPr>
         <w:t xml:space="preserve">: </w:t>
       </w:r>
+      <w:commentRangeStart w:id="15"/>
       <w:r>
         <w:rPr>
           <w:rFonts w:ascii="Book Antiqua" w:hAnsi="Book Antiqua"/>
@@ -3706,10 +4099,19 @@
         </w:rPr>
         <w:t xml:space="preserve"> is no more play card uses. Then the cards are added.</w:t>
       </w:r>
-    </w:p>
-    <w:p>
-      <w:pPr>
-        <w:pStyle w:val="a3"/>
+      <w:commentRangeEnd w:id="15"/>
+      <w:r>
+        <w:rPr>
+          <w:rStyle w:val="CommentReference"/>
+          <w:kern w:val="2"/>
+          <w:lang w:eastAsia="ko-KR"/>
+        </w:rPr>
+        <w:commentReference w:id="15"/>
+      </w:r>
+    </w:p>
+    <w:p>
+      <w:pPr>
+        <w:pStyle w:val="ListParagraph"/>
         <w:numPr>
           <w:ilvl w:val="0"/>
           <w:numId w:val="4"/>
@@ -3746,6 +4148,7 @@
         </w:rPr>
         <w:t xml:space="preserve">: </w:t>
       </w:r>
+      <w:commentRangeStart w:id="16"/>
       <w:r>
         <w:rPr>
           <w:rFonts w:ascii="Book Antiqua" w:hAnsi="Book Antiqua"/>
@@ -3772,6 +4175,15 @@
         </w:rPr>
         <w:t xml:space="preserve"> class when one player attacks to the card of opponent and destroy its cars, then the card will be removed of opponent.</w:t>
       </w:r>
+      <w:commentRangeEnd w:id="16"/>
+      <w:r>
+        <w:rPr>
+          <w:rStyle w:val="CommentReference"/>
+          <w:kern w:val="2"/>
+          <w:lang w:eastAsia="ko-KR"/>
+        </w:rPr>
+        <w:commentReference w:id="16"/>
+      </w:r>
     </w:p>
     <w:p>
       <w:pPr>
@@ -3841,7 +4253,7 @@
     </w:p>
     <w:p>
       <w:pPr>
-        <w:pStyle w:val="a3"/>
+        <w:pStyle w:val="ListParagraph"/>
         <w:numPr>
           <w:ilvl w:val="0"/>
           <w:numId w:val="3"/>
@@ -3917,7 +4329,7 @@
     </w:p>
     <w:p>
       <w:pPr>
-        <w:pStyle w:val="a3"/>
+        <w:pStyle w:val="ListParagraph"/>
         <w:numPr>
           <w:ilvl w:val="0"/>
           <w:numId w:val="3"/>
@@ -3952,6 +4364,7 @@
         </w:rPr>
         <w:t xml:space="preserve">: </w:t>
       </w:r>
+      <w:commentRangeStart w:id="17"/>
       <w:r>
         <w:rPr>
           <w:rFonts w:ascii="Book Antiqua" w:hAnsi="Book Antiqua"/>
@@ -3994,6 +4407,15 @@
         </w:rPr>
         <w:t xml:space="preserve"> </w:t>
       </w:r>
+      <w:commentRangeEnd w:id="17"/>
+      <w:r>
+        <w:rPr>
+          <w:rStyle w:val="CommentReference"/>
+          <w:kern w:val="2"/>
+          <w:lang w:eastAsia="ko-KR"/>
+        </w:rPr>
+        <w:commentReference w:id="17"/>
+      </w:r>
     </w:p>
     <w:p>
       <w:pPr>
@@ -4019,7 +4441,7 @@
     </w:p>
     <w:p>
       <w:pPr>
-        <w:pStyle w:val="a3"/>
+        <w:pStyle w:val="ListParagraph"/>
         <w:numPr>
           <w:ilvl w:val="0"/>
           <w:numId w:val="4"/>
@@ -4057,6 +4479,7 @@
         </w:rPr>
         <w:t xml:space="preserve">: </w:t>
       </w:r>
+      <w:commentRangeStart w:id="18"/>
       <w:r>
         <w:rPr>
           <w:rFonts w:ascii="Book Antiqua" w:hAnsi="Book Antiqua"/>
@@ -4065,10 +4488,19 @@
         </w:rPr>
         <w:t>This method will be called by the Hand class when the player gets turn. It returns the Boolean values as the result of hand is viewed or not when the player gets its turn.</w:t>
       </w:r>
-    </w:p>
-    <w:p>
-      <w:pPr>
-        <w:pStyle w:val="a3"/>
+      <w:commentRangeEnd w:id="18"/>
+      <w:r>
+        <w:rPr>
+          <w:rStyle w:val="CommentReference"/>
+          <w:kern w:val="2"/>
+          <w:lang w:eastAsia="ko-KR"/>
+        </w:rPr>
+        <w:commentReference w:id="18"/>
+      </w:r>
+    </w:p>
+    <w:p>
+      <w:pPr>
+        <w:pStyle w:val="ListParagraph"/>
         <w:numPr>
           <w:ilvl w:val="0"/>
           <w:numId w:val="4"/>
@@ -4105,6 +4537,7 @@
         </w:rPr>
         <w:t xml:space="preserve">: </w:t>
       </w:r>
+      <w:commentRangeStart w:id="19"/>
       <w:r>
         <w:rPr>
           <w:rFonts w:ascii="Book Antiqua" w:hAnsi="Book Antiqua"/>
@@ -4113,10 +4546,19 @@
         </w:rPr>
         <w:t>This method will be called by the Hand class as an object of card class. It specifies when card is withdrawn at the end of the turn of the player.</w:t>
       </w:r>
-    </w:p>
-    <w:p>
-      <w:pPr>
-        <w:pStyle w:val="a3"/>
+      <w:commentRangeEnd w:id="19"/>
+      <w:r>
+        <w:rPr>
+          <w:rStyle w:val="CommentReference"/>
+          <w:kern w:val="2"/>
+          <w:lang w:eastAsia="ko-KR"/>
+        </w:rPr>
+        <w:commentReference w:id="19"/>
+      </w:r>
+    </w:p>
+    <w:p>
+      <w:pPr>
+        <w:pStyle w:val="ListParagraph"/>
         <w:numPr>
           <w:ilvl w:val="0"/>
           <w:numId w:val="4"/>
@@ -4153,6 +4595,7 @@
         </w:rPr>
         <w:t xml:space="preserve">: </w:t>
       </w:r>
+      <w:commentRangeStart w:id="20"/>
       <w:r>
         <w:rPr>
           <w:rFonts w:ascii="Book Antiqua" w:hAnsi="Book Antiqua"/>
@@ -4161,6 +4604,15 @@
         </w:rPr>
         <w:t>This method will be called by Hand class when the player gets its turn and play the card against the opponent.</w:t>
       </w:r>
+      <w:commentRangeEnd w:id="20"/>
+      <w:r>
+        <w:rPr>
+          <w:rStyle w:val="CommentReference"/>
+          <w:kern w:val="2"/>
+          <w:lang w:eastAsia="ko-KR"/>
+        </w:rPr>
+        <w:commentReference w:id="20"/>
+      </w:r>
     </w:p>
     <w:p>
       <w:pPr>
@@ -4243,7 +4695,7 @@
     </w:p>
     <w:p>
       <w:pPr>
-        <w:pStyle w:val="a3"/>
+        <w:pStyle w:val="ListParagraph"/>
         <w:numPr>
           <w:ilvl w:val="0"/>
           <w:numId w:val="3"/>
@@ -4287,7 +4739,7 @@
     </w:p>
     <w:p>
       <w:pPr>
-        <w:pStyle w:val="a3"/>
+        <w:pStyle w:val="ListParagraph"/>
         <w:numPr>
           <w:ilvl w:val="0"/>
           <w:numId w:val="3"/>
@@ -4331,7 +4783,7 @@
     </w:p>
     <w:p>
       <w:pPr>
-        <w:pStyle w:val="a3"/>
+        <w:pStyle w:val="ListParagraph"/>
         <w:numPr>
           <w:ilvl w:val="0"/>
           <w:numId w:val="3"/>
@@ -4346,6 +4798,7 @@
           <w:szCs w:val="24"/>
         </w:rPr>
       </w:pPr>
+      <w:commentRangeStart w:id="21"/>
       <w:r>
         <w:rPr>
           <w:rFonts w:ascii="Book Antiqua" w:hAnsi="Book Antiqua"/>
@@ -4372,10 +4825,19 @@
         </w:rPr>
         <w:t>s attribute has the integer (int) datatype. It specifies the highest points of the card.</w:t>
       </w:r>
-    </w:p>
-    <w:p>
-      <w:pPr>
-        <w:pStyle w:val="a3"/>
+      <w:commentRangeEnd w:id="21"/>
+      <w:r>
+        <w:rPr>
+          <w:rStyle w:val="CommentReference"/>
+          <w:kern w:val="2"/>
+          <w:lang w:eastAsia="ko-KR"/>
+        </w:rPr>
+        <w:commentReference w:id="21"/>
+      </w:r>
+    </w:p>
+    <w:p>
+      <w:pPr>
+        <w:pStyle w:val="ListParagraph"/>
         <w:numPr>
           <w:ilvl w:val="0"/>
           <w:numId w:val="3"/>
@@ -4419,7 +4881,7 @@
     </w:p>
     <w:p>
       <w:pPr>
-        <w:pStyle w:val="a3"/>
+        <w:pStyle w:val="ListParagraph"/>
         <w:numPr>
           <w:ilvl w:val="0"/>
           <w:numId w:val="3"/>
@@ -4485,7 +4947,7 @@
     </w:p>
     <w:p>
       <w:pPr>
-        <w:pStyle w:val="a3"/>
+        <w:pStyle w:val="ListParagraph"/>
         <w:numPr>
           <w:ilvl w:val="0"/>
           <w:numId w:val="4"/>
@@ -4533,7 +4995,7 @@
     </w:p>
     <w:p>
       <w:pPr>
-        <w:pStyle w:val="a3"/>
+        <w:pStyle w:val="ListParagraph"/>
         <w:numPr>
           <w:ilvl w:val="0"/>
           <w:numId w:val="4"/>
@@ -4578,6 +5040,8 @@
         </w:rPr>
         <w:t>This method will be called by the card class to attack the opponent directly. It uses the parameters as hp, attack, defense and player to target the values of the opponent.</w:t>
       </w:r>
+      <w:bookmarkStart w:id="22" w:name="_GoBack"/>
+      <w:bookmarkEnd w:id="22"/>
     </w:p>
     <w:p/>
     <w:sectPr>
@@ -4590,8 +5054,611 @@
 </w:document>
 </file>
 
+<file path=word/comments.xml><?xml version="1.0" encoding="utf-8"?>
+<w:comments xmlns:wpc="http://schemas.microsoft.com/office/word/2010/wordprocessingCanvas" xmlns:cx="http://schemas.microsoft.com/office/drawing/2014/chartex" xmlns:cx1="http://schemas.microsoft.com/office/drawing/2015/9/8/chartex" xmlns:cx2="http://schemas.microsoft.com/office/drawing/2015/10/21/chartex" xmlns:cx3="http://schemas.microsoft.com/office/drawing/2016/5/9/chartex" xmlns:cx4="http://schemas.microsoft.com/office/drawing/2016/5/10/chartex" xmlns:cx5="http://schemas.microsoft.com/office/drawing/2016/5/11/chartex" xmlns:cx6="http://schemas.microsoft.com/office/drawing/2016/5/12/chartex" xmlns:cx7="http://schemas.microsoft.com/office/drawing/2016/5/13/chartex" xmlns:cx8="http://schemas.microsoft.com/office/drawing/2016/5/14/chartex" xmlns:mc="http://schemas.openxmlformats.org/markup-compatibility/2006" xmlns:aink="http://schemas.microsoft.com/office/drawing/2016/ink" xmlns:am3d="http://schemas.microsoft.com/office/drawing/2017/model3d" xmlns:o="urn:schemas-microsoft-com:office:office" xmlns:r="http://schemas.openxmlformats.org/officeDocument/2006/relationships" xmlns:m="http://schemas.openxmlformats.org/officeDocument/2006/math" xmlns:v="urn:schemas-microsoft-com:vml" xmlns:wp14="http://schemas.microsoft.com/office/word/2010/wordprocessingDrawing" xmlns:wp="http://schemas.openxmlformats.org/drawingml/2006/wordprocessingDrawing" xmlns:w10="urn:schemas-microsoft-com:office:word" xmlns:w="http://schemas.openxmlformats.org/wordprocessingml/2006/main" xmlns:w14="http://schemas.microsoft.com/office/word/2010/wordml" xmlns:w15="http://schemas.microsoft.com/office/word/2012/wordml" xmlns:w16cid="http://schemas.microsoft.com/office/word/2016/wordml/cid" xmlns:w16se="http://schemas.microsoft.com/office/word/2015/wordml/symex" xmlns:wpg="http://schemas.microsoft.com/office/word/2010/wordprocessingGroup" xmlns:wpi="http://schemas.microsoft.com/office/word/2010/wordprocessingInk" xmlns:wne="http://schemas.microsoft.com/office/word/2006/wordml" xmlns:wps="http://schemas.microsoft.com/office/word/2010/wordprocessingShape" mc:Ignorable="w14 w15 w16se w16cid wp14">
+  <w:comment w:id="0" w:author="Logan McDowell" w:date="2020-04-24T20:01:00Z" w:initials="LM">
+    <w:p>
+      <w:pPr>
+        <w:pStyle w:val="CommentText"/>
+      </w:pPr>
+      <w:r>
+        <w:rPr>
+          <w:rStyle w:val="CommentReference"/>
+        </w:rPr>
+        <w:annotationRef/>
+      </w:r>
+      <w:r>
+        <w:t>Refine this into something depicting the use of the Player class inheritance for the user and ai classes.</w:t>
+      </w:r>
+    </w:p>
+  </w:comment>
+  <w:comment w:id="1" w:author="Logan McDowell" w:date="2020-04-24T20:04:00Z" w:initials="LM">
+    <w:p>
+      <w:pPr>
+        <w:pStyle w:val="CommentText"/>
+      </w:pPr>
+      <w:r>
+        <w:rPr>
+          <w:rStyle w:val="CommentReference"/>
+        </w:rPr>
+        <w:annotationRef/>
+      </w:r>
+    </w:p>
+  </w:comment>
+  <w:comment w:id="2" w:author="Logan McDowell" w:date="2020-04-24T20:13:00Z" w:initials="LM">
+    <w:p>
+      <w:pPr>
+        <w:pStyle w:val="CommentText"/>
+      </w:pPr>
+      <w:r>
+        <w:rPr>
+          <w:rStyle w:val="CommentReference"/>
+        </w:rPr>
+        <w:annotationRef/>
+      </w:r>
+      <w:r>
+        <w:t>Rephrase this, I do not understand what is meant here.</w:t>
+      </w:r>
+    </w:p>
+  </w:comment>
+  <w:comment w:id="3" w:author="Logan McDowell" w:date="2020-04-24T20:14:00Z" w:initials="LM">
+    <w:p>
+      <w:pPr>
+        <w:pStyle w:val="CommentText"/>
+      </w:pPr>
+      <w:r>
+        <w:rPr>
+          <w:rStyle w:val="CommentReference"/>
+        </w:rPr>
+        <w:annotationRef/>
+      </w:r>
+      <w:r>
+        <w:t xml:space="preserve">The Active Cards class contains the current cards ‘on the field’ for either player, so User will have an Active Cards class and AI will have one as well. The class contains Card objects which are added and removed by </w:t>
+      </w:r>
+      <w:r>
+        <w:t>the player ‘activating’ the Card object or by the object’s hp value being depleted.</w:t>
+      </w:r>
+    </w:p>
+  </w:comment>
+  <w:comment w:id="4" w:author="Logan McDowell" w:date="2020-04-24T20:17:00Z" w:initials="LM">
+    <w:p>
+      <w:pPr>
+        <w:pStyle w:val="CommentText"/>
+      </w:pPr>
+      <w:r>
+        <w:rPr>
+          <w:rStyle w:val="CommentReference"/>
+        </w:rPr>
+        <w:annotationRef/>
+      </w:r>
+      <w:r>
+        <w:t>I don’t think this belongs here.</w:t>
+      </w:r>
+    </w:p>
+  </w:comment>
+  <w:comment w:id="5" w:author="Logan McDowell" w:date="2020-04-24T20:18:00Z" w:initials="LM">
+    <w:p>
+      <w:pPr>
+        <w:pStyle w:val="CommentText"/>
+      </w:pPr>
+      <w:r>
+        <w:rPr>
+          <w:rStyle w:val="CommentReference"/>
+        </w:rPr>
+        <w:annotationRef/>
+      </w:r>
+      <w:r>
+        <w:t>This may be subject to change when the Class Diagram is redesigned to comply with ‘Low Coupling’ standards.</w:t>
+      </w:r>
+    </w:p>
+  </w:comment>
+  <w:comment w:id="6" w:author="Logan McDowell" w:date="2020-04-24T20:19:00Z" w:initials="LM">
+    <w:p>
+      <w:pPr>
+        <w:pStyle w:val="CommentText"/>
+      </w:pPr>
+      <w:r>
+        <w:rPr>
+          <w:rStyle w:val="CommentReference"/>
+        </w:rPr>
+        <w:annotationRef/>
+      </w:r>
+      <w:r>
+        <w:t>The card object is only removed via ‘destroying it’ in the Active Cards object, as it loses its HP, by playing it from the Hand object, or by removing it from the Deck object in the Deck Manager.</w:t>
+      </w:r>
+    </w:p>
+  </w:comment>
+  <w:comment w:id="7" w:author="Logan McDowell" w:date="2020-04-24T20:23:00Z" w:initials="LM">
+    <w:p>
+      <w:pPr>
+        <w:pStyle w:val="CommentText"/>
+      </w:pPr>
+      <w:r>
+        <w:rPr>
+          <w:rStyle w:val="CommentReference"/>
+        </w:rPr>
+        <w:annotationRef/>
+      </w:r>
+      <w:r>
+        <w:t xml:space="preserve">The Decks attribute contains a Map object of </w:t>
+      </w:r>
+      <w:proofErr w:type="spellStart"/>
+      <w:proofErr w:type="gramStart"/>
+      <w:r>
+        <w:t>key,value</w:t>
+      </w:r>
+      <w:proofErr w:type="spellEnd"/>
+      <w:proofErr w:type="gramEnd"/>
+      <w:r>
+        <w:t xml:space="preserve"> type </w:t>
+      </w:r>
+      <w:proofErr w:type="spellStart"/>
+      <w:r>
+        <w:t>int,Deck</w:t>
+      </w:r>
+      <w:proofErr w:type="spellEnd"/>
+      <w:r>
+        <w:t>.</w:t>
+      </w:r>
+      <w:r>
+        <w:br/>
+        <w:t>Map(int, Deck) where int is the unique identifier for the Deck, and Deck contains the selected Card objects for that unique Deck.</w:t>
+      </w:r>
+    </w:p>
+    <w:p>
+      <w:pPr>
+        <w:pStyle w:val="CommentText"/>
+      </w:pPr>
+      <w:r>
+        <w:t>This attribute is passed in from either the User or AI class.</w:t>
+      </w:r>
+    </w:p>
+  </w:comment>
+  <w:comment w:id="8" w:author="Logan McDowell" w:date="2020-04-24T20:25:00Z" w:initials="LM">
+    <w:p>
+      <w:pPr>
+        <w:pStyle w:val="CommentText"/>
+      </w:pPr>
+      <w:r>
+        <w:rPr>
+          <w:rStyle w:val="CommentReference"/>
+        </w:rPr>
+        <w:annotationRef/>
+      </w:r>
+      <w:r>
+        <w:t>HP is Health Points</w:t>
+      </w:r>
+      <w:r>
+        <w:t xml:space="preserve"> of the Player, used during gameplay</w:t>
+      </w:r>
+    </w:p>
+  </w:comment>
+  <w:comment w:id="9" w:author="Logan McDowell" w:date="2020-04-24T20:25:00Z" w:initials="LM">
+    <w:p>
+      <w:pPr>
+        <w:pStyle w:val="CommentText"/>
+      </w:pPr>
+      <w:r>
+        <w:rPr>
+          <w:rStyle w:val="CommentReference"/>
+        </w:rPr>
+        <w:annotationRef/>
+      </w:r>
+      <w:r>
+        <w:t xml:space="preserve">Mana is Magic </w:t>
+      </w:r>
+      <w:proofErr w:type="gramStart"/>
+      <w:r>
+        <w:t>Points,</w:t>
+      </w:r>
+      <w:proofErr w:type="gramEnd"/>
+      <w:r>
+        <w:t xml:space="preserve"> they are used to play cards since cards have a cost in order to use them.</w:t>
+      </w:r>
+    </w:p>
+  </w:comment>
+  <w:comment w:id="10" w:author="Logan McDowell" w:date="2020-04-24T20:26:00Z" w:initials="LM">
+    <w:p>
+      <w:pPr>
+        <w:pStyle w:val="CommentText"/>
+      </w:pPr>
+      <w:r>
+        <w:rPr>
+          <w:rStyle w:val="CommentReference"/>
+        </w:rPr>
+        <w:annotationRef/>
+      </w:r>
+      <w:proofErr w:type="spellStart"/>
+      <w:proofErr w:type="gramStart"/>
+      <w:r>
+        <w:t>selectedDeck</w:t>
+      </w:r>
+      <w:proofErr w:type="spellEnd"/>
+      <w:r>
+        <w:t>(</w:t>
+      </w:r>
+      <w:proofErr w:type="gramEnd"/>
+      <w:r>
+        <w:t>) will actually return the Deck selected in the pre-game screen, that is, this method sends the chosen Deck object to the Field class.</w:t>
+      </w:r>
+    </w:p>
+  </w:comment>
+  <w:comment w:id="11" w:author="Logan McDowell" w:date="2020-04-24T20:39:00Z" w:initials="LM">
+    <w:p>
+      <w:pPr>
+        <w:pStyle w:val="CommentText"/>
+      </w:pPr>
+      <w:r>
+        <w:rPr>
+          <w:rStyle w:val="CommentReference"/>
+        </w:rPr>
+        <w:annotationRef/>
+      </w:r>
+      <w:r>
+        <w:t>**NOTICE**</w:t>
+      </w:r>
+      <w:r>
+        <w:br/>
+        <w:t xml:space="preserve">I will be creating a second type of Deck class which contains </w:t>
+      </w:r>
+      <w:proofErr w:type="gramStart"/>
+      <w:r>
+        <w:t>all of</w:t>
+      </w:r>
+      <w:proofErr w:type="gramEnd"/>
+      <w:r>
+        <w:t xml:space="preserve"> the stored cards of the selected Deck. This will be used on the Field class for sending Card objects to the Hand. It will also shuffle the contained Card objects.</w:t>
+      </w:r>
+      <w:r>
+        <w:br/>
+        <w:t xml:space="preserve">It will be called </w:t>
+      </w:r>
+      <w:proofErr w:type="spellStart"/>
+      <w:r>
+        <w:t>ActiveDeck</w:t>
+      </w:r>
+      <w:proofErr w:type="spellEnd"/>
+      <w:r>
+        <w:t>.</w:t>
+      </w:r>
+    </w:p>
+  </w:comment>
+  <w:comment w:id="12" w:author="Logan McDowell" w:date="2020-04-24T20:29:00Z" w:initials="LM">
+    <w:p>
+      <w:pPr>
+        <w:pStyle w:val="CommentText"/>
+      </w:pPr>
+      <w:r>
+        <w:rPr>
+          <w:rStyle w:val="CommentReference"/>
+        </w:rPr>
+        <w:annotationRef/>
+      </w:r>
+      <w:r>
+        <w:t>Similar issue here as with the Decks class. The Deck class contains a map object map(</w:t>
+      </w:r>
+      <w:proofErr w:type="spellStart"/>
+      <w:proofErr w:type="gramStart"/>
+      <w:r>
+        <w:t>int,Card</w:t>
+      </w:r>
+      <w:proofErr w:type="spellEnd"/>
+      <w:proofErr w:type="gramEnd"/>
+      <w:r>
+        <w:t xml:space="preserve">) in a </w:t>
+      </w:r>
+      <w:proofErr w:type="spellStart"/>
+      <w:r>
+        <w:t>key,value</w:t>
+      </w:r>
+      <w:proofErr w:type="spellEnd"/>
+      <w:r>
+        <w:t xml:space="preserve"> relationship with int being the unique identifier of the card, and Card being the card data.</w:t>
+      </w:r>
+    </w:p>
+  </w:comment>
+  <w:comment w:id="13" w:author="Logan McDowell" w:date="2020-04-24T20:31:00Z" w:initials="LM">
+    <w:p>
+      <w:pPr>
+        <w:pStyle w:val="CommentText"/>
+      </w:pPr>
+      <w:r>
+        <w:rPr>
+          <w:rStyle w:val="CommentReference"/>
+        </w:rPr>
+        <w:annotationRef/>
+      </w:r>
+      <w:r>
+        <w:t>I suppose I should have stated this attribute as a container. It contains the list of active cards in a map(</w:t>
+      </w:r>
+      <w:proofErr w:type="spellStart"/>
+      <w:proofErr w:type="gramStart"/>
+      <w:r>
+        <w:t>int,Card</w:t>
+      </w:r>
+      <w:proofErr w:type="spellEnd"/>
+      <w:proofErr w:type="gramEnd"/>
+      <w:r>
+        <w:t xml:space="preserve">). This may change to a list of type </w:t>
+      </w:r>
+      <w:proofErr w:type="gramStart"/>
+      <w:r>
+        <w:t>list(</w:t>
+      </w:r>
+      <w:proofErr w:type="gramEnd"/>
+      <w:r>
+        <w:t>Card).</w:t>
+      </w:r>
+    </w:p>
+  </w:comment>
+  <w:comment w:id="14" w:author="Logan McDowell" w:date="2020-04-24T20:32:00Z" w:initials="LM">
+    <w:p>
+      <w:pPr>
+        <w:pStyle w:val="CommentText"/>
+      </w:pPr>
+      <w:r>
+        <w:rPr>
+          <w:rStyle w:val="CommentReference"/>
+        </w:rPr>
+        <w:annotationRef/>
+      </w:r>
+      <w:r>
+        <w:t xml:space="preserve">Amount specifies how many Cards are in the active slot. This tracks how many cards are contained within the </w:t>
+      </w:r>
+      <w:proofErr w:type="spellStart"/>
+      <w:r>
+        <w:t>ActiveCards</w:t>
+      </w:r>
+      <w:proofErr w:type="spellEnd"/>
+      <w:r>
+        <w:t xml:space="preserve"> Class, which is determined by calling </w:t>
+      </w:r>
+      <w:proofErr w:type="spellStart"/>
+      <w:proofErr w:type="gramStart"/>
+      <w:r>
+        <w:t>map.size</w:t>
+      </w:r>
+      <w:proofErr w:type="spellEnd"/>
+      <w:proofErr w:type="gramEnd"/>
+      <w:r>
+        <w:t xml:space="preserve">() or </w:t>
+      </w:r>
+      <w:proofErr w:type="spellStart"/>
+      <w:r>
+        <w:t>list.size</w:t>
+      </w:r>
+      <w:proofErr w:type="spellEnd"/>
+      <w:r>
+        <w:t>().</w:t>
+      </w:r>
+    </w:p>
+  </w:comment>
+  <w:comment w:id="15" w:author="Logan McDowell" w:date="2020-04-24T20:35:00Z" w:initials="LM">
+    <w:p>
+      <w:pPr>
+        <w:pStyle w:val="CommentText"/>
+      </w:pPr>
+      <w:r>
+        <w:rPr>
+          <w:rStyle w:val="CommentReference"/>
+        </w:rPr>
+        <w:annotationRef/>
+      </w:r>
+      <w:proofErr w:type="spellStart"/>
+      <w:proofErr w:type="gramStart"/>
+      <w:r>
+        <w:t>AddCard</w:t>
+      </w:r>
+      <w:proofErr w:type="spellEnd"/>
+      <w:r>
+        <w:t>(</w:t>
+      </w:r>
+      <w:proofErr w:type="gramEnd"/>
+      <w:r>
+        <w:t>) is the method called when the player wants to add a card to the field, as in when they ‘play’ a Card.</w:t>
+      </w:r>
+    </w:p>
+  </w:comment>
+  <w:comment w:id="16" w:author="Logan McDowell" w:date="2020-04-24T20:36:00Z" w:initials="LM">
+    <w:p>
+      <w:pPr>
+        <w:pStyle w:val="CommentText"/>
+      </w:pPr>
+      <w:r>
+        <w:rPr>
+          <w:rStyle w:val="CommentReference"/>
+        </w:rPr>
+        <w:annotationRef/>
+      </w:r>
+      <w:r>
+        <w:t xml:space="preserve">This is the opposite of </w:t>
+      </w:r>
+      <w:proofErr w:type="spellStart"/>
+      <w:proofErr w:type="gramStart"/>
+      <w:r>
+        <w:t>AddCard</w:t>
+      </w:r>
+      <w:proofErr w:type="spellEnd"/>
+      <w:r>
+        <w:t>(</w:t>
+      </w:r>
+      <w:proofErr w:type="gramEnd"/>
+      <w:r>
+        <w:t>), when a Card is ‘destroyed’ by running out of HP, then this is called.</w:t>
+      </w:r>
+    </w:p>
+  </w:comment>
+  <w:comment w:id="17" w:author="Logan McDowell" w:date="2020-04-24T20:38:00Z" w:initials="LM">
+    <w:p>
+      <w:pPr>
+        <w:pStyle w:val="CommentText"/>
+      </w:pPr>
+      <w:r>
+        <w:rPr>
+          <w:rStyle w:val="CommentReference"/>
+        </w:rPr>
+        <w:annotationRef/>
+      </w:r>
+      <w:r>
+        <w:t xml:space="preserve">I will for sure be changing the container datatype to </w:t>
+      </w:r>
+      <w:proofErr w:type="gramStart"/>
+      <w:r>
+        <w:t>list(</w:t>
+      </w:r>
+      <w:proofErr w:type="gramEnd"/>
+      <w:r>
+        <w:t>Card).</w:t>
+      </w:r>
+    </w:p>
+  </w:comment>
+  <w:comment w:id="18" w:author="Logan McDowell" w:date="2020-04-24T20:40:00Z" w:initials="LM">
+    <w:p>
+      <w:pPr>
+        <w:pStyle w:val="CommentText"/>
+      </w:pPr>
+      <w:r>
+        <w:rPr>
+          <w:rStyle w:val="CommentReference"/>
+        </w:rPr>
+        <w:annotationRef/>
+      </w:r>
+      <w:r>
+        <w:t>This may or may not be used as a form of toggle for seeing the opposite Side’s Hand.</w:t>
+      </w:r>
+    </w:p>
+  </w:comment>
+  <w:comment w:id="19" w:author="Logan McDowell" w:date="2020-04-24T20:41:00Z" w:initials="LM">
+    <w:p>
+      <w:pPr>
+        <w:pStyle w:val="CommentText"/>
+      </w:pPr>
+      <w:r>
+        <w:rPr>
+          <w:rStyle w:val="CommentReference"/>
+        </w:rPr>
+        <w:annotationRef/>
+      </w:r>
+      <w:r>
+        <w:t xml:space="preserve">This </w:t>
+      </w:r>
+      <w:proofErr w:type="gramStart"/>
+      <w:r>
+        <w:t>actually specifies</w:t>
+      </w:r>
+      <w:proofErr w:type="gramEnd"/>
+      <w:r>
+        <w:t xml:space="preserve"> when a Card is added to the Hand from the </w:t>
+      </w:r>
+      <w:proofErr w:type="spellStart"/>
+      <w:r>
+        <w:t>ActiveDeck</w:t>
+      </w:r>
+      <w:proofErr w:type="spellEnd"/>
+      <w:r>
+        <w:t xml:space="preserve"> that I mentioned I was going to add.</w:t>
+      </w:r>
+    </w:p>
+  </w:comment>
+  <w:comment w:id="20" w:author="Logan McDowell" w:date="2020-04-24T20:41:00Z" w:initials="LM">
+    <w:p>
+      <w:pPr>
+        <w:pStyle w:val="CommentText"/>
+      </w:pPr>
+      <w:r>
+        <w:rPr>
+          <w:rStyle w:val="CommentReference"/>
+        </w:rPr>
+        <w:annotationRef/>
+      </w:r>
+      <w:r>
+        <w:t xml:space="preserve">This will send the selected Card to the </w:t>
+      </w:r>
+      <w:proofErr w:type="spellStart"/>
+      <w:r>
+        <w:t>ActiveCards</w:t>
+      </w:r>
+      <w:proofErr w:type="spellEnd"/>
+      <w:r>
+        <w:t xml:space="preserve"> container.</w:t>
+      </w:r>
+    </w:p>
+  </w:comment>
+  <w:comment w:id="21" w:author="Logan McDowell" w:date="2020-04-24T20:42:00Z" w:initials="LM">
+    <w:p>
+      <w:pPr>
+        <w:pStyle w:val="CommentText"/>
+      </w:pPr>
+      <w:r>
+        <w:rPr>
+          <w:rStyle w:val="CommentReference"/>
+        </w:rPr>
+        <w:annotationRef/>
+      </w:r>
+      <w:r>
+        <w:t>Again, Health Points.</w:t>
+      </w:r>
+    </w:p>
+  </w:comment>
+</w:comments>
+</file>
+
+<file path=word/commentsExtended.xml><?xml version="1.0" encoding="utf-8"?>
+<w15:commentsEx xmlns:wpc="http://schemas.microsoft.com/office/word/2010/wordprocessingCanvas" xmlns:cx="http://schemas.microsoft.com/office/drawing/2014/chartex" xmlns:cx1="http://schemas.microsoft.com/office/drawing/2015/9/8/chartex" xmlns:cx2="http://schemas.microsoft.com/office/drawing/2015/10/21/chartex" xmlns:cx3="http://schemas.microsoft.com/office/drawing/2016/5/9/chartex" xmlns:cx4="http://schemas.microsoft.com/office/drawing/2016/5/10/chartex" xmlns:cx5="http://schemas.microsoft.com/office/drawing/2016/5/11/chartex" xmlns:cx6="http://schemas.microsoft.com/office/drawing/2016/5/12/chartex" xmlns:cx7="http://schemas.microsoft.com/office/drawing/2016/5/13/chartex" xmlns:cx8="http://schemas.microsoft.com/office/drawing/2016/5/14/chartex" xmlns:mc="http://schemas.openxmlformats.org/markup-compatibility/2006" xmlns:aink="http://schemas.microsoft.com/office/drawing/2016/ink" xmlns:am3d="http://schemas.microsoft.com/office/drawing/2017/model3d" xmlns:o="urn:schemas-microsoft-com:office:office" xmlns:r="http://schemas.openxmlformats.org/officeDocument/2006/relationships" xmlns:m="http://schemas.openxmlformats.org/officeDocument/2006/math" xmlns:v="urn:schemas-microsoft-com:vml" xmlns:wp14="http://schemas.microsoft.com/office/word/2010/wordprocessingDrawing" xmlns:wp="http://schemas.openxmlformats.org/drawingml/2006/wordprocessingDrawing" xmlns:w10="urn:schemas-microsoft-com:office:word" xmlns:w="http://schemas.openxmlformats.org/wordprocessingml/2006/main" xmlns:w14="http://schemas.microsoft.com/office/word/2010/wordml" xmlns:w15="http://schemas.microsoft.com/office/word/2012/wordml" xmlns:w16cid="http://schemas.microsoft.com/office/word/2016/wordml/cid" xmlns:w16se="http://schemas.microsoft.com/office/word/2015/wordml/symex" xmlns:wpg="http://schemas.microsoft.com/office/word/2010/wordprocessingGroup" xmlns:wpi="http://schemas.microsoft.com/office/word/2010/wordprocessingInk" xmlns:wne="http://schemas.microsoft.com/office/word/2006/wordml" xmlns:wps="http://schemas.microsoft.com/office/word/2010/wordprocessingShape" mc:Ignorable="w14 w15 w16se w16cid wp14">
+  <w15:commentEx w15:paraId="3062D933" w15:done="0"/>
+  <w15:commentEx w15:paraId="5403FB59" w15:paraIdParent="3062D933" w15:done="0"/>
+  <w15:commentEx w15:paraId="48B5FBFB" w15:done="0"/>
+  <w15:commentEx w15:paraId="71EE19D5" w15:done="0"/>
+  <w15:commentEx w15:paraId="14772E0E" w15:done="0"/>
+  <w15:commentEx w15:paraId="0227142C" w15:done="0"/>
+  <w15:commentEx w15:paraId="768FFC72" w15:done="0"/>
+  <w15:commentEx w15:paraId="118A4F29" w15:done="0"/>
+  <w15:commentEx w15:paraId="62E42CAA" w15:done="0"/>
+  <w15:commentEx w15:paraId="4186F92B" w15:done="0"/>
+  <w15:commentEx w15:paraId="32BEB1E4" w15:done="0"/>
+  <w15:commentEx w15:paraId="1658223C" w15:done="0"/>
+  <w15:commentEx w15:paraId="32346C46" w15:done="0"/>
+  <w15:commentEx w15:paraId="340FB468" w15:done="0"/>
+  <w15:commentEx w15:paraId="70E1ACC9" w15:done="0"/>
+  <w15:commentEx w15:paraId="3FC322BD" w15:done="0"/>
+  <w15:commentEx w15:paraId="5D8C3600" w15:done="0"/>
+  <w15:commentEx w15:paraId="251A9F4E" w15:done="0"/>
+  <w15:commentEx w15:paraId="62FF1A23" w15:done="0"/>
+  <w15:commentEx w15:paraId="159E6200" w15:done="0"/>
+  <w15:commentEx w15:paraId="619EF622" w15:done="0"/>
+  <w15:commentEx w15:paraId="2D0A4D1C" w15:done="0"/>
+</w15:commentsEx>
+</file>
+
+<file path=word/commentsIds.xml><?xml version="1.0" encoding="utf-8"?>
+<w16cid:commentsIds xmlns:wpc="http://schemas.microsoft.com/office/word/2010/wordprocessingCanvas" xmlns:cx="http://schemas.microsoft.com/office/drawing/2014/chartex" xmlns:cx1="http://schemas.microsoft.com/office/drawing/2015/9/8/chartex" xmlns:cx2="http://schemas.microsoft.com/office/drawing/2015/10/21/chartex" xmlns:cx3="http://schemas.microsoft.com/office/drawing/2016/5/9/chartex" xmlns:cx4="http://schemas.microsoft.com/office/drawing/2016/5/10/chartex" xmlns:cx5="http://schemas.microsoft.com/office/drawing/2016/5/11/chartex" xmlns:cx6="http://schemas.microsoft.com/office/drawing/2016/5/12/chartex" xmlns:cx7="http://schemas.microsoft.com/office/drawing/2016/5/13/chartex" xmlns:cx8="http://schemas.microsoft.com/office/drawing/2016/5/14/chartex" xmlns:mc="http://schemas.openxmlformats.org/markup-compatibility/2006" xmlns:aink="http://schemas.microsoft.com/office/drawing/2016/ink" xmlns:am3d="http://schemas.microsoft.com/office/drawing/2017/model3d" xmlns:o="urn:schemas-microsoft-com:office:office" xmlns:r="http://schemas.openxmlformats.org/officeDocument/2006/relationships" xmlns:m="http://schemas.openxmlformats.org/officeDocument/2006/math" xmlns:v="urn:schemas-microsoft-com:vml" xmlns:wp14="http://schemas.microsoft.com/office/word/2010/wordprocessingDrawing" xmlns:wp="http://schemas.openxmlformats.org/drawingml/2006/wordprocessingDrawing" xmlns:w10="urn:schemas-microsoft-com:office:word" xmlns:w="http://schemas.openxmlformats.org/wordprocessingml/2006/main" xmlns:w14="http://schemas.microsoft.com/office/word/2010/wordml" xmlns:w15="http://schemas.microsoft.com/office/word/2012/wordml" xmlns:w16cid="http://schemas.microsoft.com/office/word/2016/wordml/cid" xmlns:w16se="http://schemas.microsoft.com/office/word/2015/wordml/symex" xmlns:wpg="http://schemas.microsoft.com/office/word/2010/wordprocessingGroup" xmlns:wpi="http://schemas.microsoft.com/office/word/2010/wordprocessingInk" xmlns:wne="http://schemas.microsoft.com/office/word/2006/wordml" xmlns:wps="http://schemas.microsoft.com/office/word/2010/wordprocessingShape" mc:Ignorable="w14 w15 w16se w16cid wp14">
+  <w16cid:commentId w16cid:paraId="3062D933" w16cid:durableId="224DC437"/>
+  <w16cid:commentId w16cid:paraId="5403FB59" w16cid:durableId="224DC4B8"/>
+  <w16cid:commentId w16cid:paraId="48B5FBFB" w16cid:durableId="224DC6D9"/>
+  <w16cid:commentId w16cid:paraId="71EE19D5" w16cid:durableId="224DC743"/>
+  <w16cid:commentId w16cid:paraId="14772E0E" w16cid:durableId="224DC7C4"/>
+  <w16cid:commentId w16cid:paraId="0227142C" w16cid:durableId="224DC814"/>
+  <w16cid:commentId w16cid:paraId="768FFC72" w16cid:durableId="224DC863"/>
+  <w16cid:commentId w16cid:paraId="118A4F29" w16cid:durableId="224DC938"/>
+  <w16cid:commentId w16cid:paraId="62E42CAA" w16cid:durableId="224DC9C9"/>
+  <w16cid:commentId w16cid:paraId="4186F92B" w16cid:durableId="224DC9D7"/>
+  <w16cid:commentId w16cid:paraId="32BEB1E4" w16cid:durableId="224DCA12"/>
+  <w16cid:commentId w16cid:paraId="1658223C" w16cid:durableId="224DCCED"/>
+  <w16cid:commentId w16cid:paraId="32346C46" w16cid:durableId="224DCAC1"/>
+  <w16cid:commentId w16cid:paraId="340FB468" w16cid:durableId="224DCB1C"/>
+  <w16cid:commentId w16cid:paraId="70E1ACC9" w16cid:durableId="224DCB6D"/>
+  <w16cid:commentId w16cid:paraId="3FC322BD" w16cid:durableId="224DCC0A"/>
+  <w16cid:commentId w16cid:paraId="5D8C3600" w16cid:durableId="224DCC30"/>
+  <w16cid:commentId w16cid:paraId="251A9F4E" w16cid:durableId="224DCCAF"/>
+  <w16cid:commentId w16cid:paraId="62FF1A23" w16cid:durableId="224DCD55"/>
+  <w16cid:commentId w16cid:paraId="159E6200" w16cid:durableId="224DCD75"/>
+  <w16cid:commentId w16cid:paraId="619EF622" w16cid:durableId="224DCD91"/>
+  <w16cid:commentId w16cid:paraId="2D0A4D1C" w16cid:durableId="224DCDAA"/>
+</w16cid:commentsIds>
+</file>
+
 <file path=word/numbering.xml><?xml version="1.0" encoding="utf-8"?>
-<w:numbering xmlns:wpc="http://schemas.microsoft.com/office/word/2010/wordprocessingCanvas" xmlns:cx="http://schemas.microsoft.com/office/drawing/2014/chartex" xmlns:cx1="http://schemas.microsoft.com/office/drawing/2015/9/8/chartex" xmlns:cx2="http://schemas.microsoft.com/office/drawing/2015/10/21/chartex" xmlns:cx3="http://schemas.microsoft.com/office/drawing/2016/5/9/chartex" xmlns:cx4="http://schemas.microsoft.com/office/drawing/2016/5/10/chartex" xmlns:cx5="http://schemas.microsoft.com/office/drawing/2016/5/11/chartex" xmlns:cx6="http://schemas.microsoft.com/office/drawing/2016/5/12/chartex" xmlns:cx7="http://schemas.microsoft.com/office/drawing/2016/5/13/chartex" xmlns:cx8="http://schemas.microsoft.com/office/drawing/2016/5/14/chartex" xmlns:mc="http://schemas.openxmlformats.org/markup-compatibility/2006" xmlns:aink="http://schemas.microsoft.com/office/drawing/2016/ink" xmlns:am3d="http://schemas.microsoft.com/office/drawing/2017/model3d" xmlns:o="urn:schemas-microsoft-com:office:office" xmlns:r="http://schemas.openxmlformats.org/officeDocument/2006/relationships" xmlns:m="http://schemas.openxmlformats.org/officeDocument/2006/math" xmlns:v="urn:schemas-microsoft-com:vml" xmlns:wp14="http://schemas.microsoft.com/office/word/2010/wordprocessingDrawing" xmlns:wp="http://schemas.openxmlformats.org/drawingml/2006/wordprocessingDrawing" xmlns:w10="urn:schemas-microsoft-com:office:word" xmlns:w="http://schemas.openxmlformats.org/wordprocessingml/2006/main" xmlns:w14="http://schemas.microsoft.com/office/word/2010/wordml" xmlns:w15="http://schemas.microsoft.com/office/word/2012/wordml" xmlns:w16cex="http://schemas.microsoft.com/office/word/2018/wordml/cex" xmlns:w16cid="http://schemas.microsoft.com/office/word/2016/wordml/cid" xmlns:w16="http://schemas.microsoft.com/office/word/2018/wordml" xmlns:w16se="http://schemas.microsoft.com/office/word/2015/wordml/symex" xmlns:wpg="http://schemas.microsoft.com/office/word/2010/wordprocessingGroup" xmlns:wpi="http://schemas.microsoft.com/office/word/2010/wordprocessingInk" xmlns:wne="http://schemas.microsoft.com/office/word/2006/wordml" xmlns:wps="http://schemas.microsoft.com/office/word/2010/wordprocessingShape" mc:Ignorable="w14 w15 w16se w16cid w16 w16cex wp14">
+<w:numbering xmlns:wpc="http://schemas.microsoft.com/office/word/2010/wordprocessingCanvas" xmlns:cx="http://schemas.microsoft.com/office/drawing/2014/chartex" xmlns:cx1="http://schemas.microsoft.com/office/drawing/2015/9/8/chartex" xmlns:cx2="http://schemas.microsoft.com/office/drawing/2015/10/21/chartex" xmlns:cx3="http://schemas.microsoft.com/office/drawing/2016/5/9/chartex" xmlns:cx4="http://schemas.microsoft.com/office/drawing/2016/5/10/chartex" xmlns:cx5="http://schemas.microsoft.com/office/drawing/2016/5/11/chartex" xmlns:cx6="http://schemas.microsoft.com/office/drawing/2016/5/12/chartex" xmlns:cx7="http://schemas.microsoft.com/office/drawing/2016/5/13/chartex" xmlns:cx8="http://schemas.microsoft.com/office/drawing/2016/5/14/chartex" xmlns:mc="http://schemas.openxmlformats.org/markup-compatibility/2006" xmlns:aink="http://schemas.microsoft.com/office/drawing/2016/ink" xmlns:am3d="http://schemas.microsoft.com/office/drawing/2017/model3d" xmlns:o="urn:schemas-microsoft-com:office:office" xmlns:r="http://schemas.openxmlformats.org/officeDocument/2006/relationships" xmlns:m="http://schemas.openxmlformats.org/officeDocument/2006/math" xmlns:v="urn:schemas-microsoft-com:vml" xmlns:wp14="http://schemas.microsoft.com/office/word/2010/wordprocessingDrawing" xmlns:wp="http://schemas.openxmlformats.org/drawingml/2006/wordprocessingDrawing" xmlns:w10="urn:schemas-microsoft-com:office:word" xmlns:w="http://schemas.openxmlformats.org/wordprocessingml/2006/main" xmlns:w14="http://schemas.microsoft.com/office/word/2010/wordml" xmlns:w15="http://schemas.microsoft.com/office/word/2012/wordml" xmlns:w16cid="http://schemas.microsoft.com/office/word/2016/wordml/cid" xmlns:w16se="http://schemas.microsoft.com/office/word/2015/wordml/symex" xmlns:wpg="http://schemas.microsoft.com/office/word/2010/wordprocessingGroup" xmlns:wpi="http://schemas.microsoft.com/office/word/2010/wordprocessingInk" xmlns:wne="http://schemas.microsoft.com/office/word/2006/wordml" xmlns:wps="http://schemas.microsoft.com/office/word/2010/wordprocessingShape" mc:Ignorable="w14 w15 w16se w16cid wp14">
   <w:abstractNum w:abstractNumId="0" w15:restartNumberingAfterBreak="0">
     <w:nsid w:val="3A7423FC"/>
     <w:multiLevelType w:val="hybridMultilevel"/>
@@ -5059,8 +6126,16 @@
 </w:numbering>
 </file>
 
+<file path=word/people.xml><?xml version="1.0" encoding="utf-8"?>
+<w15:people xmlns:wpc="http://schemas.microsoft.com/office/word/2010/wordprocessingCanvas" xmlns:cx="http://schemas.microsoft.com/office/drawing/2014/chartex" xmlns:cx1="http://schemas.microsoft.com/office/drawing/2015/9/8/chartex" xmlns:cx2="http://schemas.microsoft.com/office/drawing/2015/10/21/chartex" xmlns:cx3="http://schemas.microsoft.com/office/drawing/2016/5/9/chartex" xmlns:cx4="http://schemas.microsoft.com/office/drawing/2016/5/10/chartex" xmlns:cx5="http://schemas.microsoft.com/office/drawing/2016/5/11/chartex" xmlns:cx6="http://schemas.microsoft.com/office/drawing/2016/5/12/chartex" xmlns:cx7="http://schemas.microsoft.com/office/drawing/2016/5/13/chartex" xmlns:cx8="http://schemas.microsoft.com/office/drawing/2016/5/14/chartex" xmlns:mc="http://schemas.openxmlformats.org/markup-compatibility/2006" xmlns:aink="http://schemas.microsoft.com/office/drawing/2016/ink" xmlns:am3d="http://schemas.microsoft.com/office/drawing/2017/model3d" xmlns:o="urn:schemas-microsoft-com:office:office" xmlns:r="http://schemas.openxmlformats.org/officeDocument/2006/relationships" xmlns:m="http://schemas.openxmlformats.org/officeDocument/2006/math" xmlns:v="urn:schemas-microsoft-com:vml" xmlns:wp14="http://schemas.microsoft.com/office/word/2010/wordprocessingDrawing" xmlns:wp="http://schemas.openxmlformats.org/drawingml/2006/wordprocessingDrawing" xmlns:w10="urn:schemas-microsoft-com:office:word" xmlns:w="http://schemas.openxmlformats.org/wordprocessingml/2006/main" xmlns:w14="http://schemas.microsoft.com/office/word/2010/wordml" xmlns:w15="http://schemas.microsoft.com/office/word/2012/wordml" xmlns:w16cid="http://schemas.microsoft.com/office/word/2016/wordml/cid" xmlns:w16se="http://schemas.microsoft.com/office/word/2015/wordml/symex" xmlns:wpg="http://schemas.microsoft.com/office/word/2010/wordprocessingGroup" xmlns:wpi="http://schemas.microsoft.com/office/word/2010/wordprocessingInk" xmlns:wne="http://schemas.microsoft.com/office/word/2006/wordml" xmlns:wps="http://schemas.microsoft.com/office/word/2010/wordprocessingShape" mc:Ignorable="w14 w15 w16se w16cid wp14">
+  <w15:person w15:author="Logan McDowell">
+    <w15:presenceInfo w15:providerId="Windows Live" w15:userId="a28ae243a8012006"/>
+  </w15:person>
+</w15:people>
+</file>
+
 <file path=word/styles.xml><?xml version="1.0" encoding="utf-8"?>
-<w:styles xmlns:mc="http://schemas.openxmlformats.org/markup-compatibility/2006" xmlns:r="http://schemas.openxmlformats.org/officeDocument/2006/relationships" xmlns:w="http://schemas.openxmlformats.org/wordprocessingml/2006/main" xmlns:w14="http://schemas.microsoft.com/office/word/2010/wordml" xmlns:w15="http://schemas.microsoft.com/office/word/2012/wordml" xmlns:w16cex="http://schemas.microsoft.com/office/word/2018/wordml/cex" xmlns:w16cid="http://schemas.microsoft.com/office/word/2016/wordml/cid" xmlns:w16="http://schemas.microsoft.com/office/word/2018/wordml" xmlns:w16se="http://schemas.microsoft.com/office/word/2015/wordml/symex" mc:Ignorable="w14 w15 w16se w16cid w16 w16cex">
+<w:styles xmlns:mc="http://schemas.openxmlformats.org/markup-compatibility/2006" xmlns:r="http://schemas.openxmlformats.org/officeDocument/2006/relationships" xmlns:w="http://schemas.openxmlformats.org/wordprocessingml/2006/main" xmlns:w14="http://schemas.microsoft.com/office/word/2010/wordml" xmlns:w15="http://schemas.microsoft.com/office/word/2012/wordml" xmlns:w16cid="http://schemas.microsoft.com/office/word/2016/wordml/cid" xmlns:w16se="http://schemas.microsoft.com/office/word/2015/wordml/symex" mc:Ignorable="w14 w15 w16se w16cid">
   <w:docDefaults>
     <w:rPrDefault>
       <w:rPr>
@@ -5077,7 +6152,7 @@
       </w:pPr>
     </w:pPrDefault>
   </w:docDefaults>
-  <w:latentStyles w:defLockedState="0" w:defUIPriority="99" w:defSemiHidden="0" w:defUnhideWhenUsed="0" w:defQFormat="0" w:count="376">
+  <w:latentStyles w:defLockedState="0" w:defUIPriority="99" w:defSemiHidden="0" w:defUnhideWhenUsed="0" w:defQFormat="0" w:count="377">
     <w:lsdException w:name="Normal" w:uiPriority="0" w:qFormat="1"/>
     <w:lsdException w:name="heading 1" w:uiPriority="9" w:qFormat="1"/>
     <w:lsdException w:name="heading 2" w:semiHidden="1" w:uiPriority="9" w:unhideWhenUsed="1" w:qFormat="1"/>
@@ -5451,8 +6526,9 @@
     <w:lsdException w:name="Hashtag" w:semiHidden="1" w:unhideWhenUsed="1"/>
     <w:lsdException w:name="Unresolved Mention" w:semiHidden="1" w:unhideWhenUsed="1"/>
     <w:lsdException w:name="Smart Link" w:semiHidden="1" w:unhideWhenUsed="1"/>
+    <w:lsdException w:name="Smart Link Error" w:semiHidden="1" w:unhideWhenUsed="1"/>
   </w:latentStyles>
-  <w:style w:type="paragraph" w:default="1" w:styleId="a">
+  <w:style w:type="paragraph" w:default="1" w:styleId="Normal">
     <w:name w:val="Normal"/>
     <w:qFormat/>
     <w:pPr>
@@ -5462,13 +6538,13 @@
       <w:autoSpaceDN w:val="0"/>
     </w:pPr>
   </w:style>
-  <w:style w:type="character" w:default="1" w:styleId="a0">
+  <w:style w:type="character" w:default="1" w:styleId="DefaultParagraphFont">
     <w:name w:val="Default Paragraph Font"/>
     <w:uiPriority w:val="1"/>
     <w:semiHidden/>
     <w:unhideWhenUsed/>
   </w:style>
-  <w:style w:type="table" w:default="1" w:styleId="a1">
+  <w:style w:type="table" w:default="1" w:styleId="TableNormal">
     <w:name w:val="Normal Table"/>
     <w:uiPriority w:val="99"/>
     <w:semiHidden/>
@@ -5483,15 +6559,15 @@
       </w:tblCellMar>
     </w:tblPr>
   </w:style>
-  <w:style w:type="numbering" w:default="1" w:styleId="a2">
+  <w:style w:type="numbering" w:default="1" w:styleId="NoList">
     <w:name w:val="No List"/>
     <w:uiPriority w:val="99"/>
     <w:semiHidden/>
     <w:unhideWhenUsed/>
   </w:style>
-  <w:style w:type="paragraph" w:styleId="a3">
+  <w:style w:type="paragraph" w:styleId="ListParagraph">
     <w:name w:val="List Paragraph"/>
-    <w:basedOn w:val="a"/>
+    <w:basedOn w:val="Normal"/>
     <w:uiPriority w:val="34"/>
     <w:qFormat/>
     <w:rsid w:val="00A04302"/>
@@ -5510,6 +6586,112 @@
       <w:sz w:val="22"/>
       <w:lang w:eastAsia="en-US"/>
     </w:rPr>
+  </w:style>
+  <w:style w:type="character" w:styleId="CommentReference">
+    <w:name w:val="annotation reference"/>
+    <w:basedOn w:val="DefaultParagraphFont"/>
+    <w:uiPriority w:val="99"/>
+    <w:semiHidden/>
+    <w:unhideWhenUsed/>
+    <w:rsid w:val="009B4BBF"/>
+    <w:rPr>
+      <w:sz w:val="16"/>
+      <w:szCs w:val="16"/>
+    </w:rPr>
+  </w:style>
+  <w:style w:type="paragraph" w:styleId="CommentText">
+    <w:name w:val="annotation text"/>
+    <w:basedOn w:val="Normal"/>
+    <w:link w:val="CommentTextChar"/>
+    <w:uiPriority w:val="99"/>
+    <w:semiHidden/>
+    <w:unhideWhenUsed/>
+    <w:rsid w:val="009B4BBF"/>
+    <w:pPr>
+      <w:spacing w:line="240" w:lineRule="auto"/>
+    </w:pPr>
+    <w:rPr>
+      <w:szCs w:val="20"/>
+    </w:rPr>
+  </w:style>
+  <w:style w:type="character" w:customStyle="1" w:styleId="CommentTextChar">
+    <w:name w:val="Comment Text Char"/>
+    <w:basedOn w:val="DefaultParagraphFont"/>
+    <w:link w:val="CommentText"/>
+    <w:uiPriority w:val="99"/>
+    <w:semiHidden/>
+    <w:rsid w:val="009B4BBF"/>
+    <w:rPr>
+      <w:szCs w:val="20"/>
+    </w:rPr>
+  </w:style>
+  <w:style w:type="paragraph" w:styleId="CommentSubject">
+    <w:name w:val="annotation subject"/>
+    <w:basedOn w:val="CommentText"/>
+    <w:next w:val="CommentText"/>
+    <w:link w:val="CommentSubjectChar"/>
+    <w:uiPriority w:val="99"/>
+    <w:semiHidden/>
+    <w:unhideWhenUsed/>
+    <w:rsid w:val="009B4BBF"/>
+    <w:rPr>
+      <w:b/>
+      <w:bCs/>
+    </w:rPr>
+  </w:style>
+  <w:style w:type="character" w:customStyle="1" w:styleId="CommentSubjectChar">
+    <w:name w:val="Comment Subject Char"/>
+    <w:basedOn w:val="CommentTextChar"/>
+    <w:link w:val="CommentSubject"/>
+    <w:uiPriority w:val="99"/>
+    <w:semiHidden/>
+    <w:rsid w:val="009B4BBF"/>
+    <w:rPr>
+      <w:b/>
+      <w:bCs/>
+      <w:szCs w:val="20"/>
+    </w:rPr>
+  </w:style>
+  <w:style w:type="paragraph" w:styleId="BalloonText">
+    <w:name w:val="Balloon Text"/>
+    <w:basedOn w:val="Normal"/>
+    <w:link w:val="BalloonTextChar"/>
+    <w:uiPriority w:val="99"/>
+    <w:semiHidden/>
+    <w:unhideWhenUsed/>
+    <w:rsid w:val="009B4BBF"/>
+    <w:pPr>
+      <w:spacing w:after="0" w:line="240" w:lineRule="auto"/>
+    </w:pPr>
+    <w:rPr>
+      <w:rFonts w:ascii="Segoe UI" w:hAnsi="Segoe UI" w:cs="Segoe UI"/>
+      <w:sz w:val="18"/>
+      <w:szCs w:val="18"/>
+    </w:rPr>
+  </w:style>
+  <w:style w:type="character" w:customStyle="1" w:styleId="BalloonTextChar">
+    <w:name w:val="Balloon Text Char"/>
+    <w:basedOn w:val="DefaultParagraphFont"/>
+    <w:link w:val="BalloonText"/>
+    <w:uiPriority w:val="99"/>
+    <w:semiHidden/>
+    <w:rsid w:val="009B4BBF"/>
+    <w:rPr>
+      <w:rFonts w:ascii="Segoe UI" w:hAnsi="Segoe UI" w:cs="Segoe UI"/>
+      <w:sz w:val="18"/>
+      <w:szCs w:val="18"/>
+    </w:rPr>
+  </w:style>
+  <w:style w:type="paragraph" w:styleId="Revision">
+    <w:name w:val="Revision"/>
+    <w:hidden/>
+    <w:uiPriority w:val="99"/>
+    <w:semiHidden/>
+    <w:rsid w:val="00273282"/>
+    <w:pPr>
+      <w:spacing w:after="0" w:line="240" w:lineRule="auto"/>
+      <w:jc w:val="left"/>
+    </w:pPr>
   </w:style>
 </w:styles>
 </file>

</xml_diff>